<commit_message>
Added baud rate calculation to the UART IP documentation
describe how the Divisor Latch Register is used to calculate the baud rate.
</commit_message>
<xml_diff>
--- a/ip_modules/UART_16550/docs/UART_16550_register_map.docx
+++ b/ip_modules/UART_16550/docs/UART_16550_register_map.docx
@@ -34,7 +34,7 @@
         <w:t>1.0</w:t>
       </w:r>
       <w:r>
-        <w:t>0</w:t>
+        <w:t>1</w:t>
       </w:r>
     </w:p>
     <w:p>
@@ -54,7 +54,7 @@
         <w:t>2</w:t>
       </w:r>
       <w:r>
-        <w:t>3</w:t>
+        <w:t>9</w:t>
       </w:r>
       <w:r>
         <w:t xml:space="preserve"> Sep 2020</w:t>
@@ -135,21 +135,12 @@
         <w:spacing w:after="480"/>
       </w:pPr>
       <w:bookmarkStart w:id="0" w:name="CompanyName"/>
-      <w:proofErr w:type="spellStart"/>
       <w:r>
         <w:rPr>
           <w:sz w:val="48"/>
           <w:szCs w:val="48"/>
         </w:rPr>
-        <w:t>QuickLogic</w:t>
-      </w:r>
-      <w:proofErr w:type="spellEnd"/>
-      <w:r>
-        <w:rPr>
-          <w:sz w:val="48"/>
-          <w:szCs w:val="48"/>
-        </w:rPr>
-        <w:t xml:space="preserve"> Corporation</w:t>
+        <w:t>QuickLogic Corporation</w:t>
       </w:r>
       <w:bookmarkEnd w:id="0"/>
     </w:p>
@@ -343,27 +334,14 @@
       <w:r>
         <w:noBreakHyphen/>
       </w:r>
-      <w:r>
-        <w:fldChar w:fldCharType="begin"/>
-      </w:r>
-      <w:r>
-        <w:instrText xml:space="preserve"> SEQ Table \* ARABIC \s 1 </w:instrText>
-      </w:r>
-      <w:r>
-        <w:fldChar w:fldCharType="separate"/>
-      </w:r>
-      <w:r>
-        <w:rPr>
-          <w:noProof/>
-        </w:rPr>
-        <w:t>1</w:t>
-      </w:r>
-      <w:r>
-        <w:rPr>
-          <w:noProof/>
-        </w:rPr>
-        <w:fldChar w:fldCharType="end"/>
-      </w:r>
+      <w:fldSimple w:instr=" SEQ Table \* ARABIC \s 1 ">
+        <w:r>
+          <w:rPr>
+            <w:noProof/>
+          </w:rPr>
+          <w:t>1</w:t>
+        </w:r>
+      </w:fldSimple>
       <w:bookmarkEnd w:id="3"/>
       <w:r>
         <w:t>: UART Register Table</w:t>
@@ -2218,17 +2196,8 @@
                 <w:rFonts w:cs="Arial"/>
                 <w:color w:val="auto"/>
               </w:rPr>
-              <w:t>field may be read by the user/</w:t>
-            </w:r>
-            <w:proofErr w:type="spellStart"/>
-            <w:r>
-              <w:rPr>
-                <w:rFonts w:cs="Arial"/>
-                <w:color w:val="auto"/>
-              </w:rPr>
-              <w:t>sw</w:t>
-            </w:r>
-            <w:proofErr w:type="spellEnd"/>
+              <w:t>field may be read by the user/sw</w:t>
+            </w:r>
           </w:p>
         </w:tc>
       </w:tr>
@@ -2301,17 +2270,8 @@
                 <w:rFonts w:cs="Arial"/>
                 <w:color w:val="auto"/>
               </w:rPr>
-              <w:t>field may be written by the user/</w:t>
-            </w:r>
-            <w:proofErr w:type="spellStart"/>
-            <w:r>
-              <w:rPr>
-                <w:rFonts w:cs="Arial"/>
-                <w:color w:val="auto"/>
-              </w:rPr>
-              <w:t>sw</w:t>
-            </w:r>
-            <w:proofErr w:type="spellEnd"/>
+              <w:t>field may be written by the user/sw</w:t>
+            </w:r>
           </w:p>
         </w:tc>
       </w:tr>
@@ -2618,17 +2578,8 @@
                 <w:rFonts w:cs="Arial"/>
                 <w:color w:val="auto"/>
               </w:rPr>
-              <w:t>field can only be read by the user/</w:t>
-            </w:r>
-            <w:proofErr w:type="spellStart"/>
-            <w:r>
-              <w:rPr>
-                <w:rFonts w:cs="Arial"/>
-                <w:color w:val="auto"/>
-              </w:rPr>
-              <w:t>sw</w:t>
-            </w:r>
-            <w:proofErr w:type="spellEnd"/>
+              <w:t>field can only be read by the user/sw</w:t>
+            </w:r>
           </w:p>
         </w:tc>
       </w:tr>
@@ -3757,12 +3708,202 @@
     </w:tbl>
     <w:p/>
     <w:p>
+      <w:r>
+        <w:t>Baud rate calculation:</w:t>
+      </w:r>
+    </w:p>
+    <w:p>
+      <w:r>
+        <w:t>The Divisor Latch Register (LSB, at offset 0x000) and Divisor Latch Register (MSB, at offset 0x004) are combined</w:t>
+      </w:r>
+      <w:r>
+        <w:t xml:space="preserve"> (concatenated)</w:t>
+      </w:r>
+      <w:r>
+        <w:t xml:space="preserve"> to form a single Divisor Latch value. This value is used to divide the system clock that drives the</w:t>
+      </w:r>
+      <w:r>
+        <w:t xml:space="preserve"> FPGA and the</w:t>
+      </w:r>
+      <w:r>
+        <w:t xml:space="preserve"> UART IP module, and therefore sets the UART’s operating speed. The baud rate is calculated using the following equation:</w:t>
+      </w:r>
+    </w:p>
+    <w:p>
+      <w:pPr>
+        <w:ind w:left="720"/>
+        <w:rPr>
+          <w:lang w:val="en-IN"/>
+        </w:rPr>
+      </w:pPr>
+      <w:r>
+        <w:rPr>
+          <w:lang w:val="en-IN"/>
+        </w:rPr>
+        <w:t>Baud</w:t>
+      </w:r>
+      <w:r>
+        <w:rPr>
+          <w:lang w:val="en-IN"/>
+        </w:rPr>
+        <w:t>_R</w:t>
+      </w:r>
+      <w:r>
+        <w:rPr>
+          <w:lang w:val="en-IN"/>
+        </w:rPr>
+        <w:t>ate = Sys_Freq</w:t>
+      </w:r>
+      <w:r>
+        <w:rPr>
+          <w:lang w:val="en-IN"/>
+        </w:rPr>
+        <w:t xml:space="preserve"> </w:t>
+      </w:r>
+      <w:r>
+        <w:rPr>
+          <w:lang w:val="en-IN"/>
+        </w:rPr>
+        <w:t>/</w:t>
+      </w:r>
+      <w:r>
+        <w:rPr>
+          <w:lang w:val="en-IN"/>
+        </w:rPr>
+        <w:t xml:space="preserve"> [</w:t>
+      </w:r>
+      <w:r>
+        <w:rPr>
+          <w:lang w:val="en-IN"/>
+        </w:rPr>
+        <w:t>16 * (Divisor_Latch + 1)</w:t>
+      </w:r>
+      <w:r>
+        <w:rPr>
+          <w:lang w:val="en-IN"/>
+        </w:rPr>
+        <w:t>]</w:t>
+      </w:r>
+    </w:p>
+    <w:p>
+      <w:pPr>
+        <w:rPr>
+          <w:lang w:val="en-IN"/>
+        </w:rPr>
+      </w:pPr>
+      <w:r>
+        <w:rPr>
+          <w:lang w:val="en-IN"/>
+        </w:rPr>
+        <w:t>Or, given a system clock frequency, the Divisor Latch value may be calculated as:</w:t>
+      </w:r>
+    </w:p>
+    <w:p>
+      <w:pPr>
+        <w:ind w:left="720"/>
+        <w:rPr>
+          <w:lang w:val="en-IN"/>
+        </w:rPr>
+      </w:pPr>
+      <w:r>
+        <w:rPr>
+          <w:lang w:val="en-IN"/>
+        </w:rPr>
+        <w:t xml:space="preserve">Divisor_Latch = </w:t>
+      </w:r>
+      <w:r>
+        <w:rPr>
+          <w:lang w:val="en-IN"/>
+        </w:rPr>
+        <w:t>[</w:t>
+      </w:r>
+      <w:r>
+        <w:rPr>
+          <w:lang w:val="en-IN"/>
+        </w:rPr>
+        <w:t>Sys_Freq</w:t>
+      </w:r>
+      <w:r>
+        <w:rPr>
+          <w:lang w:val="en-IN"/>
+        </w:rPr>
+        <w:t xml:space="preserve"> </w:t>
+      </w:r>
+      <w:r>
+        <w:rPr>
+          <w:lang w:val="en-IN"/>
+        </w:rPr>
+        <w:t>/</w:t>
+      </w:r>
+      <w:r>
+        <w:rPr>
+          <w:lang w:val="en-IN"/>
+        </w:rPr>
+        <w:t xml:space="preserve"> (</w:t>
+      </w:r>
+      <w:r>
+        <w:rPr>
+          <w:lang w:val="en-IN"/>
+        </w:rPr>
+        <w:t>16 * Baud_Rate</w:t>
+      </w:r>
+      <w:r>
+        <w:rPr>
+          <w:lang w:val="en-IN"/>
+        </w:rPr>
+        <w:t>)</w:t>
+      </w:r>
+      <w:r>
+        <w:rPr>
+          <w:lang w:val="en-IN"/>
+        </w:rPr>
+        <w:t>]</w:t>
+      </w:r>
+      <w:r>
+        <w:rPr>
+          <w:lang w:val="en-IN"/>
+        </w:rPr>
+        <w:t xml:space="preserve"> </w:t>
+      </w:r>
+      <w:r>
+        <w:rPr>
+          <w:lang w:val="en-IN"/>
+        </w:rPr>
+        <w:t>–</w:t>
+      </w:r>
+      <w:r>
+        <w:rPr>
+          <w:lang w:val="en-IN"/>
+        </w:rPr>
+        <w:t xml:space="preserve"> 1</w:t>
+      </w:r>
+    </w:p>
+    <w:p>
+      <w:r>
+        <w:t>In order to achieve a standard baud rate, it is advisable that the system frequency be a multiple of 1.8432 MHz.</w:t>
+      </w:r>
+    </w:p>
+    <w:p>
+      <w:r>
+        <w:t>Example: In order to achieve a baud rate of 115,200 with a system clock rate of 7.3728 MHz, the Divisor Latch should be set to a value of 3, as follows:</w:t>
+      </w:r>
+    </w:p>
+    <w:p>
+      <w:pPr>
+        <w:ind w:left="720"/>
+      </w:pPr>
+      <w:r>
+        <w:lastRenderedPageBreak/>
+        <w:t>115200 = 7372800 / [16 * (3 + 1)] = 7372800 / 64 = 115200</w:t>
+      </w:r>
+    </w:p>
+    <w:p/>
+    <w:p>
       <w:pPr>
         <w:pStyle w:val="Heading4"/>
       </w:pPr>
       <w:bookmarkStart w:id="14" w:name="_Toc452995335"/>
       <w:r>
-        <w:lastRenderedPageBreak/>
         <w:t>Interrupt Enable Register</w:t>
       </w:r>
       <w:bookmarkEnd w:id="14"/>
@@ -4620,7 +4761,16 @@
         <w:keepLines/>
       </w:pPr>
       <w:r>
-        <w:t xml:space="preserve">The Divisor Latch (MSB) register holds the lower byte of the reference clock divisor. </w:t>
+        <w:t xml:space="preserve">The Divisor Latch (MSB) register holds the </w:t>
+      </w:r>
+      <w:r>
+        <w:t>upper</w:t>
+      </w:r>
+      <w:r>
+        <w:t xml:space="preserve"> byte of the reference clock divisor. </w:t>
+      </w:r>
+      <w:r>
+        <w:t>A description of how the Divisor Latch Register is used to calculate the UART baud rate, see the description of the Divisor Latch (LSB) Register, above.</w:t>
       </w:r>
     </w:p>
     <w:p>
@@ -6840,25 +6990,7 @@
                 <w:sz w:val="20"/>
                 <w:szCs w:val="20"/>
               </w:rPr>
-              <w:t xml:space="preserve">“0” when an interrupt is pending (i.e. </w:t>
-            </w:r>
-            <w:proofErr w:type="gramStart"/>
-            <w:r>
-              <w:rPr>
-                <w:rFonts w:ascii="Arial" w:hAnsi="Arial" w:cs="Arial"/>
-                <w:sz w:val="20"/>
-                <w:szCs w:val="20"/>
-              </w:rPr>
-              <w:t>Bit[</w:t>
-            </w:r>
-            <w:proofErr w:type="gramEnd"/>
-            <w:r>
-              <w:rPr>
-                <w:rFonts w:ascii="Arial" w:hAnsi="Arial" w:cs="Arial"/>
-                <w:sz w:val="20"/>
-                <w:szCs w:val="20"/>
-              </w:rPr>
-              <w:t xml:space="preserve">0] in </w:t>
+              <w:t xml:space="preserve">“0” when an interrupt is pending (i.e. Bit[0] in </w:t>
             </w:r>
             <w:r>
               <w:rPr>
@@ -8309,25 +8441,7 @@
                 <w:sz w:val="20"/>
                 <w:szCs w:val="20"/>
               </w:rPr>
-              <w:t xml:space="preserve">Enable the use of the Tx Ready and Rx Ready signals in conjunction with </w:t>
-            </w:r>
-            <w:proofErr w:type="gramStart"/>
-            <w:r>
-              <w:rPr>
-                <w:rFonts w:ascii="Arial" w:hAnsi="Arial" w:cs="Arial"/>
-                <w:sz w:val="20"/>
-                <w:szCs w:val="20"/>
-              </w:rPr>
-              <w:t>the each</w:t>
-            </w:r>
-            <w:proofErr w:type="gramEnd"/>
-            <w:r>
-              <w:rPr>
-                <w:rFonts w:ascii="Arial" w:hAnsi="Arial" w:cs="Arial"/>
-                <w:sz w:val="20"/>
-                <w:szCs w:val="20"/>
-              </w:rPr>
-              <w:t xml:space="preserve"> FIFO operation.</w:t>
+              <w:t>Enable the use of the Tx Ready and Rx Ready signals in conjunction with the each FIFO operation.</w:t>
             </w:r>
           </w:p>
         </w:tc>
@@ -9006,23 +9120,13 @@
                 <w:szCs w:val="20"/>
               </w:rPr>
             </w:pPr>
-            <w:proofErr w:type="gramStart"/>
-            <w:r>
-              <w:rPr>
-                <w:rFonts w:ascii="Arial" w:hAnsi="Arial" w:cs="Arial"/>
-                <w:sz w:val="20"/>
-                <w:szCs w:val="20"/>
-              </w:rPr>
-              <w:t>FCR[</w:t>
-            </w:r>
-            <w:proofErr w:type="gramEnd"/>
-            <w:r>
-              <w:rPr>
-                <w:rFonts w:ascii="Arial" w:hAnsi="Arial" w:cs="Arial"/>
-                <w:sz w:val="20"/>
-                <w:szCs w:val="20"/>
-              </w:rPr>
-              <w:t>7]</w:t>
+            <w:r>
+              <w:rPr>
+                <w:rFonts w:ascii="Arial" w:hAnsi="Arial" w:cs="Arial"/>
+                <w:sz w:val="20"/>
+                <w:szCs w:val="20"/>
+              </w:rPr>
+              <w:t>FCR[7]</w:t>
             </w:r>
           </w:p>
         </w:tc>
@@ -9049,23 +9153,13 @@
                 <w:szCs w:val="20"/>
               </w:rPr>
             </w:pPr>
-            <w:proofErr w:type="gramStart"/>
-            <w:r>
-              <w:rPr>
-                <w:rFonts w:ascii="Arial" w:hAnsi="Arial" w:cs="Arial"/>
-                <w:sz w:val="20"/>
-                <w:szCs w:val="20"/>
-              </w:rPr>
-              <w:t>LCR[</w:t>
-            </w:r>
-            <w:proofErr w:type="gramEnd"/>
-            <w:r>
-              <w:rPr>
-                <w:rFonts w:ascii="Arial" w:hAnsi="Arial" w:cs="Arial"/>
-                <w:sz w:val="20"/>
-                <w:szCs w:val="20"/>
-              </w:rPr>
-              <w:t xml:space="preserve">6] </w:t>
+            <w:r>
+              <w:rPr>
+                <w:rFonts w:ascii="Arial" w:hAnsi="Arial" w:cs="Arial"/>
+                <w:sz w:val="20"/>
+                <w:szCs w:val="20"/>
+              </w:rPr>
+              <w:t xml:space="preserve">LCR[6] </w:t>
             </w:r>
           </w:p>
         </w:tc>
@@ -10735,25 +10829,7 @@
                 <w:sz w:val="20"/>
                 <w:szCs w:val="20"/>
               </w:rPr>
-              <w:t xml:space="preserve">If the parity bit is enabled with </w:t>
-            </w:r>
-            <w:proofErr w:type="gramStart"/>
-            <w:r>
-              <w:rPr>
-                <w:rFonts w:ascii="Arial" w:hAnsi="Arial" w:cs="Arial"/>
-                <w:sz w:val="20"/>
-                <w:szCs w:val="20"/>
-              </w:rPr>
-              <w:t>LCR[</w:t>
-            </w:r>
-            <w:proofErr w:type="gramEnd"/>
-            <w:r>
-              <w:rPr>
-                <w:rFonts w:ascii="Arial" w:hAnsi="Arial" w:cs="Arial"/>
-                <w:sz w:val="20"/>
-                <w:szCs w:val="20"/>
-              </w:rPr>
-              <w:t>3] set to a logic 1, LCR[4]</w:t>
+              <w:t>If the parity bit is enabled with LCR[3] set to a logic 1, LCR[4]</w:t>
             </w:r>
             <w:r>
               <w:rPr>
@@ -11322,25 +11398,7 @@
                 <w:sz w:val="20"/>
                 <w:szCs w:val="20"/>
               </w:rPr>
-              <w:t xml:space="preserve">If the parity bit is enabled, </w:t>
-            </w:r>
-            <w:proofErr w:type="gramStart"/>
-            <w:r>
-              <w:rPr>
-                <w:rFonts w:ascii="Arial" w:hAnsi="Arial" w:cs="Arial"/>
-                <w:sz w:val="20"/>
-                <w:szCs w:val="20"/>
-              </w:rPr>
-              <w:t>LCR[</w:t>
-            </w:r>
-            <w:proofErr w:type="gramEnd"/>
-            <w:r>
-              <w:rPr>
-                <w:rFonts w:ascii="Arial" w:hAnsi="Arial" w:cs="Arial"/>
-                <w:sz w:val="20"/>
-                <w:szCs w:val="20"/>
-              </w:rPr>
-              <w:t>5] selects the forced parity format.</w:t>
+              <w:t>If the parity bit is enabled, LCR[5] selects the forced parity format.</w:t>
             </w:r>
             <w:r>
               <w:rPr>
@@ -11494,23 +11552,13 @@
               </w:rPr>
               <w:t xml:space="preserve">    </w:t>
             </w:r>
-            <w:proofErr w:type="gramStart"/>
-            <w:r>
-              <w:rPr>
-                <w:rFonts w:ascii="Arial" w:hAnsi="Arial" w:cs="Arial"/>
-                <w:sz w:val="20"/>
-                <w:szCs w:val="20"/>
-              </w:rPr>
-              <w:t>LCR[</w:t>
-            </w:r>
-            <w:proofErr w:type="gramEnd"/>
-            <w:r>
-              <w:rPr>
-                <w:rFonts w:ascii="Arial" w:hAnsi="Arial" w:cs="Arial"/>
-                <w:sz w:val="20"/>
-                <w:szCs w:val="20"/>
-              </w:rPr>
-              <w:t xml:space="preserve">5] </w:t>
+            <w:r>
+              <w:rPr>
+                <w:rFonts w:ascii="Arial" w:hAnsi="Arial" w:cs="Arial"/>
+                <w:sz w:val="20"/>
+                <w:szCs w:val="20"/>
+              </w:rPr>
+              <w:t xml:space="preserve">LCR[5] </w:t>
             </w:r>
             <w:r>
               <w:rPr>
@@ -11594,23 +11642,13 @@
               </w:rPr>
               <w:t xml:space="preserve">    </w:t>
             </w:r>
-            <w:proofErr w:type="gramStart"/>
-            <w:r>
-              <w:rPr>
-                <w:rFonts w:ascii="Arial" w:hAnsi="Arial" w:cs="Arial"/>
-                <w:sz w:val="20"/>
-                <w:szCs w:val="20"/>
-              </w:rPr>
-              <w:t>LCR[</w:t>
-            </w:r>
-            <w:proofErr w:type="gramEnd"/>
-            <w:r>
-              <w:rPr>
-                <w:rFonts w:ascii="Arial" w:hAnsi="Arial" w:cs="Arial"/>
-                <w:sz w:val="20"/>
-                <w:szCs w:val="20"/>
-              </w:rPr>
-              <w:t xml:space="preserve">5] </w:t>
+            <w:r>
+              <w:rPr>
+                <w:rFonts w:ascii="Arial" w:hAnsi="Arial" w:cs="Arial"/>
+                <w:sz w:val="20"/>
+                <w:szCs w:val="20"/>
+              </w:rPr>
+              <w:t xml:space="preserve">LCR[5] </w:t>
             </w:r>
             <w:r>
               <w:rPr>
@@ -11855,25 +11893,7 @@
                 <w:sz w:val="20"/>
                 <w:szCs w:val="20"/>
               </w:rPr>
-              <w:t xml:space="preserve">until disabled by setting </w:t>
-            </w:r>
-            <w:proofErr w:type="gramStart"/>
-            <w:r>
-              <w:rPr>
-                <w:rFonts w:ascii="Arial" w:hAnsi="Arial" w:cs="Arial"/>
-                <w:sz w:val="20"/>
-                <w:szCs w:val="20"/>
-              </w:rPr>
-              <w:t>LCR[</w:t>
-            </w:r>
-            <w:proofErr w:type="gramEnd"/>
-            <w:r>
-              <w:rPr>
-                <w:rFonts w:ascii="Arial" w:hAnsi="Arial" w:cs="Arial"/>
-                <w:sz w:val="20"/>
-                <w:szCs w:val="20"/>
-              </w:rPr>
-              <w:t>6] to a logic 0.</w:t>
+              <w:t>until disabled by setting LCR[6] to a logic 0.</w:t>
             </w:r>
           </w:p>
           <w:p>
@@ -12135,25 +12155,7 @@
                 <w:sz w:val="20"/>
                 <w:szCs w:val="20"/>
               </w:rPr>
-              <w:t xml:space="preserve">Divisor </w:t>
-            </w:r>
-            <w:proofErr w:type="gramStart"/>
-            <w:r>
-              <w:rPr>
-                <w:rFonts w:ascii="Arial" w:hAnsi="Arial" w:cs="Arial"/>
-                <w:sz w:val="20"/>
-                <w:szCs w:val="20"/>
-              </w:rPr>
-              <w:t>latch</w:t>
-            </w:r>
-            <w:proofErr w:type="gramEnd"/>
-            <w:r>
-              <w:rPr>
-                <w:rFonts w:ascii="Arial" w:hAnsi="Arial" w:cs="Arial"/>
-                <w:sz w:val="20"/>
-                <w:szCs w:val="20"/>
-              </w:rPr>
-              <w:t xml:space="preserve"> enable. </w:t>
+              <w:t xml:space="preserve">Divisor latch enable. </w:t>
             </w:r>
           </w:p>
           <w:p>
@@ -12530,23 +12532,13 @@
                 <w:szCs w:val="20"/>
               </w:rPr>
             </w:pPr>
-            <w:proofErr w:type="gramStart"/>
-            <w:r>
-              <w:rPr>
-                <w:rFonts w:ascii="Arial" w:hAnsi="Arial" w:cs="Arial"/>
-                <w:sz w:val="20"/>
-                <w:szCs w:val="20"/>
-              </w:rPr>
-              <w:t>LCR[</w:t>
-            </w:r>
-            <w:proofErr w:type="gramEnd"/>
-            <w:r>
-              <w:rPr>
-                <w:rFonts w:ascii="Arial" w:hAnsi="Arial" w:cs="Arial"/>
-                <w:sz w:val="20"/>
-                <w:szCs w:val="20"/>
-              </w:rPr>
-              <w:t>5]</w:t>
+            <w:r>
+              <w:rPr>
+                <w:rFonts w:ascii="Arial" w:hAnsi="Arial" w:cs="Arial"/>
+                <w:sz w:val="20"/>
+                <w:szCs w:val="20"/>
+              </w:rPr>
+              <w:t>LCR[5]</w:t>
             </w:r>
           </w:p>
         </w:tc>
@@ -12573,23 +12565,13 @@
                 <w:szCs w:val="20"/>
               </w:rPr>
             </w:pPr>
-            <w:proofErr w:type="gramStart"/>
-            <w:r>
-              <w:rPr>
-                <w:rFonts w:ascii="Arial" w:hAnsi="Arial" w:cs="Arial"/>
-                <w:sz w:val="20"/>
-                <w:szCs w:val="20"/>
-              </w:rPr>
-              <w:t>LCR[</w:t>
-            </w:r>
-            <w:proofErr w:type="gramEnd"/>
-            <w:r>
-              <w:rPr>
-                <w:rFonts w:ascii="Arial" w:hAnsi="Arial" w:cs="Arial"/>
-                <w:sz w:val="20"/>
-                <w:szCs w:val="20"/>
-              </w:rPr>
-              <w:t xml:space="preserve">4] </w:t>
+            <w:r>
+              <w:rPr>
+                <w:rFonts w:ascii="Arial" w:hAnsi="Arial" w:cs="Arial"/>
+                <w:sz w:val="20"/>
+                <w:szCs w:val="20"/>
+              </w:rPr>
+              <w:t xml:space="preserve">LCR[4] </w:t>
             </w:r>
           </w:p>
         </w:tc>
@@ -12615,23 +12597,13 @@
                 <w:szCs w:val="20"/>
               </w:rPr>
             </w:pPr>
-            <w:proofErr w:type="gramStart"/>
-            <w:r>
-              <w:rPr>
-                <w:rFonts w:ascii="Arial" w:hAnsi="Arial" w:cs="Arial"/>
-                <w:sz w:val="20"/>
-                <w:szCs w:val="20"/>
-              </w:rPr>
-              <w:t>LCR[</w:t>
-            </w:r>
-            <w:proofErr w:type="gramEnd"/>
-            <w:r>
-              <w:rPr>
-                <w:rFonts w:ascii="Arial" w:hAnsi="Arial" w:cs="Arial"/>
-                <w:sz w:val="20"/>
-                <w:szCs w:val="20"/>
-              </w:rPr>
-              <w:t>3]</w:t>
+            <w:r>
+              <w:rPr>
+                <w:rFonts w:ascii="Arial" w:hAnsi="Arial" w:cs="Arial"/>
+                <w:sz w:val="20"/>
+                <w:szCs w:val="20"/>
+              </w:rPr>
+              <w:t>LCR[3]</w:t>
             </w:r>
           </w:p>
         </w:tc>
@@ -13386,23 +13358,13 @@
                 <w:szCs w:val="20"/>
               </w:rPr>
             </w:pPr>
-            <w:proofErr w:type="gramStart"/>
-            <w:r>
-              <w:rPr>
-                <w:rFonts w:ascii="Arial" w:hAnsi="Arial" w:cs="Arial"/>
-                <w:sz w:val="20"/>
-                <w:szCs w:val="20"/>
-              </w:rPr>
-              <w:t>LCR[</w:t>
-            </w:r>
-            <w:proofErr w:type="gramEnd"/>
-            <w:r>
-              <w:rPr>
-                <w:rFonts w:ascii="Arial" w:hAnsi="Arial" w:cs="Arial"/>
-                <w:sz w:val="20"/>
-                <w:szCs w:val="20"/>
-              </w:rPr>
-              <w:t>2]</w:t>
+            <w:r>
+              <w:rPr>
+                <w:rFonts w:ascii="Arial" w:hAnsi="Arial" w:cs="Arial"/>
+                <w:sz w:val="20"/>
+                <w:szCs w:val="20"/>
+              </w:rPr>
+              <w:t>LCR[2]</w:t>
             </w:r>
           </w:p>
         </w:tc>
@@ -13824,23 +13786,13 @@
                 <w:szCs w:val="20"/>
               </w:rPr>
             </w:pPr>
-            <w:proofErr w:type="gramStart"/>
-            <w:r>
-              <w:rPr>
-                <w:rFonts w:ascii="Arial" w:hAnsi="Arial" w:cs="Arial"/>
-                <w:sz w:val="20"/>
-                <w:szCs w:val="20"/>
-              </w:rPr>
-              <w:t>LCR[</w:t>
-            </w:r>
-            <w:proofErr w:type="gramEnd"/>
-            <w:r>
-              <w:rPr>
-                <w:rFonts w:ascii="Arial" w:hAnsi="Arial" w:cs="Arial"/>
-                <w:sz w:val="20"/>
-                <w:szCs w:val="20"/>
-              </w:rPr>
-              <w:t>1]</w:t>
+            <w:r>
+              <w:rPr>
+                <w:rFonts w:ascii="Arial" w:hAnsi="Arial" w:cs="Arial"/>
+                <w:sz w:val="20"/>
+                <w:szCs w:val="20"/>
+              </w:rPr>
+              <w:t>LCR[1]</w:t>
             </w:r>
           </w:p>
         </w:tc>
@@ -13867,23 +13819,13 @@
                 <w:szCs w:val="20"/>
               </w:rPr>
             </w:pPr>
-            <w:proofErr w:type="gramStart"/>
-            <w:r>
-              <w:rPr>
-                <w:rFonts w:ascii="Arial" w:hAnsi="Arial" w:cs="Arial"/>
-                <w:sz w:val="20"/>
-                <w:szCs w:val="20"/>
-              </w:rPr>
-              <w:t>LCR[</w:t>
-            </w:r>
-            <w:proofErr w:type="gramEnd"/>
-            <w:r>
-              <w:rPr>
-                <w:rFonts w:ascii="Arial" w:hAnsi="Arial" w:cs="Arial"/>
-                <w:sz w:val="20"/>
-                <w:szCs w:val="20"/>
-              </w:rPr>
-              <w:t>0]</w:t>
+            <w:r>
+              <w:rPr>
+                <w:rFonts w:ascii="Arial" w:hAnsi="Arial" w:cs="Arial"/>
+                <w:sz w:val="20"/>
+                <w:szCs w:val="20"/>
+              </w:rPr>
+              <w:t>LCR[0]</w:t>
             </w:r>
           </w:p>
         </w:tc>
@@ -14647,7 +14589,6 @@
                 <w:szCs w:val="20"/>
               </w:rPr>
             </w:pPr>
-            <w:proofErr w:type="spellStart"/>
             <w:r>
               <w:rPr>
                 <w:rFonts w:ascii="Arial" w:hAnsi="Arial" w:cs="Arial"/>
@@ -14664,7 +14605,6 @@
               </w:rPr>
               <w:t>n</w:t>
             </w:r>
-            <w:proofErr w:type="spellEnd"/>
           </w:p>
           <w:p>
             <w:pPr>
@@ -14783,25 +14723,7 @@
                 <w:sz w:val="20"/>
                 <w:szCs w:val="20"/>
               </w:rPr>
-              <w:t xml:space="preserve">Request </w:t>
-            </w:r>
-            <w:proofErr w:type="gramStart"/>
-            <w:r>
-              <w:rPr>
-                <w:rFonts w:ascii="Arial" w:hAnsi="Arial" w:cs="Arial"/>
-                <w:sz w:val="20"/>
-                <w:szCs w:val="20"/>
-              </w:rPr>
-              <w:t>To</w:t>
-            </w:r>
-            <w:proofErr w:type="gramEnd"/>
-            <w:r>
-              <w:rPr>
-                <w:rFonts w:ascii="Arial" w:hAnsi="Arial" w:cs="Arial"/>
-                <w:sz w:val="20"/>
-                <w:szCs w:val="20"/>
-              </w:rPr>
-              <w:t xml:space="preserve"> Send</w:t>
+              <w:t>Request To Send</w:t>
             </w:r>
           </w:p>
         </w:tc>
@@ -14877,7 +14799,6 @@
                 <w:szCs w:val="20"/>
               </w:rPr>
             </w:pPr>
-            <w:proofErr w:type="spellStart"/>
             <w:r>
               <w:rPr>
                 <w:rFonts w:ascii="Arial" w:hAnsi="Arial" w:cs="Arial"/>
@@ -14894,7 +14815,6 @@
               </w:rPr>
               <w:t>n</w:t>
             </w:r>
-            <w:proofErr w:type="spellEnd"/>
           </w:p>
           <w:p>
             <w:pPr>
@@ -15010,23 +14930,13 @@
                 <w:szCs w:val="20"/>
               </w:rPr>
             </w:pPr>
-            <w:proofErr w:type="gramStart"/>
-            <w:r>
-              <w:rPr>
-                <w:rFonts w:ascii="Arial" w:hAnsi="Arial" w:cs="Arial"/>
-                <w:sz w:val="20"/>
-                <w:szCs w:val="20"/>
-              </w:rPr>
-              <w:t>Out[</w:t>
-            </w:r>
-            <w:proofErr w:type="gramEnd"/>
-            <w:r>
-              <w:rPr>
-                <w:rFonts w:ascii="Arial" w:hAnsi="Arial" w:cs="Arial"/>
-                <w:sz w:val="20"/>
-                <w:szCs w:val="20"/>
-              </w:rPr>
-              <w:t>1]</w:t>
+            <w:r>
+              <w:rPr>
+                <w:rFonts w:ascii="Arial" w:hAnsi="Arial" w:cs="Arial"/>
+                <w:sz w:val="20"/>
+                <w:szCs w:val="20"/>
+              </w:rPr>
+              <w:t>Out[1]</w:t>
             </w:r>
           </w:p>
         </w:tc>
@@ -15111,7 +15021,6 @@
                 <w:szCs w:val="20"/>
               </w:rPr>
             </w:pPr>
-            <w:proofErr w:type="spellStart"/>
             <w:r>
               <w:rPr>
                 <w:rFonts w:ascii="Arial" w:hAnsi="Arial" w:cs="Arial"/>
@@ -15126,129 +15035,92 @@
                 <w:sz w:val="20"/>
                 <w:szCs w:val="20"/>
               </w:rPr>
+              <w:t>n [</w:t>
+            </w:r>
+            <w:r>
+              <w:rPr>
+                <w:rFonts w:ascii="Arial" w:hAnsi="Arial" w:cs="Arial"/>
+                <w:sz w:val="20"/>
+                <w:szCs w:val="20"/>
+              </w:rPr>
+              <w:t>1</w:t>
+            </w:r>
+            <w:r>
+              <w:rPr>
+                <w:rFonts w:ascii="Arial" w:hAnsi="Arial" w:cs="Arial"/>
+                <w:sz w:val="20"/>
+                <w:szCs w:val="20"/>
+              </w:rPr>
+              <w:t>]</w:t>
+            </w:r>
+            <w:r>
+              <w:rPr>
+                <w:rFonts w:ascii="Arial" w:hAnsi="Arial" w:cs="Arial"/>
+                <w:sz w:val="20"/>
+                <w:szCs w:val="20"/>
+              </w:rPr>
+              <w:t xml:space="preserve">. </w:t>
+            </w:r>
+          </w:p>
+          <w:p>
+            <w:pPr>
+              <w:pStyle w:val="table-text-left"/>
+              <w:keepNext/>
+              <w:keepLines/>
+              <w:spacing w:after="0"/>
+              <w:rPr>
+                <w:rFonts w:ascii="Arial" w:hAnsi="Arial" w:cs="Arial"/>
+                <w:sz w:val="20"/>
+                <w:szCs w:val="20"/>
+              </w:rPr>
+            </w:pPr>
+            <w:r>
+              <w:rPr>
+                <w:rFonts w:ascii="Arial" w:hAnsi="Arial" w:cs="Arial"/>
+                <w:sz w:val="20"/>
+                <w:szCs w:val="20"/>
+              </w:rPr>
+              <w:t>This bit is used in the Loopback mode only. In the Loopback mode,</w:t>
+            </w:r>
+            <w:r>
+              <w:rPr>
+                <w:rFonts w:ascii="Arial" w:hAnsi="Arial" w:cs="Arial"/>
+                <w:sz w:val="20"/>
+                <w:szCs w:val="20"/>
+              </w:rPr>
+              <w:t xml:space="preserve"> </w:t>
+            </w:r>
+            <w:r>
+              <w:rPr>
+                <w:rFonts w:ascii="Arial" w:hAnsi="Arial" w:cs="Arial"/>
+                <w:sz w:val="20"/>
+                <w:szCs w:val="20"/>
+              </w:rPr>
+              <w:t>this bit is used to write the state of the modem RI</w:t>
+            </w:r>
+            <w:r>
+              <w:rPr>
+                <w:rFonts w:ascii="Arial" w:hAnsi="Arial" w:cs="Arial"/>
+                <w:sz w:val="20"/>
+                <w:szCs w:val="20"/>
+              </w:rPr>
               <w:t>n</w:t>
             </w:r>
-            <w:proofErr w:type="spellEnd"/>
-            <w:r>
-              <w:rPr>
-                <w:rFonts w:ascii="Arial" w:hAnsi="Arial" w:cs="Arial"/>
-                <w:sz w:val="20"/>
-                <w:szCs w:val="20"/>
-              </w:rPr>
-              <w:t xml:space="preserve"> [</w:t>
-            </w:r>
-            <w:r>
-              <w:rPr>
-                <w:rFonts w:ascii="Arial" w:hAnsi="Arial" w:cs="Arial"/>
-                <w:sz w:val="20"/>
-                <w:szCs w:val="20"/>
-              </w:rPr>
-              <w:t>1</w:t>
-            </w:r>
-            <w:r>
-              <w:rPr>
-                <w:rFonts w:ascii="Arial" w:hAnsi="Arial" w:cs="Arial"/>
-                <w:sz w:val="20"/>
-                <w:szCs w:val="20"/>
-              </w:rPr>
-              <w:t>]</w:t>
-            </w:r>
-            <w:r>
-              <w:rPr>
-                <w:rFonts w:ascii="Arial" w:hAnsi="Arial" w:cs="Arial"/>
-                <w:sz w:val="20"/>
-                <w:szCs w:val="20"/>
-              </w:rPr>
-              <w:t xml:space="preserve">. </w:t>
-            </w:r>
-          </w:p>
-          <w:p>
-            <w:pPr>
-              <w:pStyle w:val="table-text-left"/>
-              <w:keepNext/>
-              <w:keepLines/>
-              <w:spacing w:after="0"/>
-              <w:rPr>
-                <w:rFonts w:ascii="Arial" w:hAnsi="Arial" w:cs="Arial"/>
-                <w:sz w:val="20"/>
-                <w:szCs w:val="20"/>
-              </w:rPr>
-            </w:pPr>
-            <w:r>
-              <w:rPr>
-                <w:rFonts w:ascii="Arial" w:hAnsi="Arial" w:cs="Arial"/>
-                <w:sz w:val="20"/>
-                <w:szCs w:val="20"/>
-              </w:rPr>
-              <w:t>This bit is used in the Loopback mode only. In the Loopback mode,</w:t>
-            </w:r>
-            <w:r>
-              <w:rPr>
-                <w:rFonts w:ascii="Arial" w:hAnsi="Arial" w:cs="Arial"/>
-                <w:sz w:val="20"/>
-                <w:szCs w:val="20"/>
-              </w:rPr>
-              <w:t xml:space="preserve"> </w:t>
-            </w:r>
-            <w:r>
-              <w:rPr>
-                <w:rFonts w:ascii="Arial" w:hAnsi="Arial" w:cs="Arial"/>
-                <w:sz w:val="20"/>
-                <w:szCs w:val="20"/>
-              </w:rPr>
-              <w:t xml:space="preserve">this bit is used to write the state of the modem </w:t>
-            </w:r>
-            <w:proofErr w:type="spellStart"/>
-            <w:r>
-              <w:rPr>
-                <w:rFonts w:ascii="Arial" w:hAnsi="Arial" w:cs="Arial"/>
-                <w:sz w:val="20"/>
-                <w:szCs w:val="20"/>
-              </w:rPr>
-              <w:t>RI</w:t>
-            </w:r>
-            <w:r>
-              <w:rPr>
-                <w:rFonts w:ascii="Arial" w:hAnsi="Arial" w:cs="Arial"/>
-                <w:sz w:val="20"/>
-                <w:szCs w:val="20"/>
-              </w:rPr>
-              <w:t>n</w:t>
-            </w:r>
-            <w:proofErr w:type="spellEnd"/>
-            <w:r>
-              <w:rPr>
-                <w:rFonts w:ascii="Arial" w:hAnsi="Arial" w:cs="Arial"/>
-                <w:sz w:val="20"/>
-                <w:szCs w:val="20"/>
-              </w:rPr>
-              <w:t xml:space="preserve"> interface signal via </w:t>
-            </w:r>
-            <w:proofErr w:type="spellStart"/>
-            <w:r>
-              <w:rPr>
-                <w:rFonts w:ascii="Arial" w:hAnsi="Arial" w:cs="Arial"/>
-                <w:sz w:val="20"/>
-                <w:szCs w:val="20"/>
-              </w:rPr>
-              <w:t>OUT</w:t>
-            </w:r>
-            <w:r>
-              <w:rPr>
-                <w:rFonts w:ascii="Arial" w:hAnsi="Arial" w:cs="Arial"/>
-                <w:sz w:val="20"/>
-                <w:szCs w:val="20"/>
-              </w:rPr>
-              <w:t>n</w:t>
-            </w:r>
-            <w:proofErr w:type="spellEnd"/>
-            <w:r>
-              <w:rPr>
-                <w:rFonts w:ascii="Arial" w:hAnsi="Arial" w:cs="Arial"/>
-                <w:sz w:val="20"/>
-                <w:szCs w:val="20"/>
-              </w:rPr>
-              <w:t xml:space="preserve"> [</w:t>
+            <w:r>
+              <w:rPr>
+                <w:rFonts w:ascii="Arial" w:hAnsi="Arial" w:cs="Arial"/>
+                <w:sz w:val="20"/>
+                <w:szCs w:val="20"/>
+              </w:rPr>
+              <w:t xml:space="preserve"> interface signal via OUT</w:t>
+            </w:r>
+            <w:r>
+              <w:rPr>
+                <w:rFonts w:ascii="Arial" w:hAnsi="Arial" w:cs="Arial"/>
+                <w:sz w:val="20"/>
+                <w:szCs w:val="20"/>
+              </w:rPr>
+              <w:t>n [</w:t>
             </w:r>
             <w:r>
               <w:rPr>
@@ -15296,23 +15168,13 @@
                 <w:szCs w:val="20"/>
               </w:rPr>
             </w:pPr>
-            <w:proofErr w:type="gramStart"/>
-            <w:r>
-              <w:rPr>
-                <w:rFonts w:ascii="Arial" w:hAnsi="Arial" w:cs="Arial"/>
-                <w:sz w:val="20"/>
-                <w:szCs w:val="20"/>
-              </w:rPr>
-              <w:t>Out[</w:t>
-            </w:r>
-            <w:proofErr w:type="gramEnd"/>
-            <w:r>
-              <w:rPr>
-                <w:rFonts w:ascii="Arial" w:hAnsi="Arial" w:cs="Arial"/>
-                <w:sz w:val="20"/>
-                <w:szCs w:val="20"/>
-              </w:rPr>
-              <w:t>2]</w:t>
+            <w:r>
+              <w:rPr>
+                <w:rFonts w:ascii="Arial" w:hAnsi="Arial" w:cs="Arial"/>
+                <w:sz w:val="20"/>
+                <w:szCs w:val="20"/>
+              </w:rPr>
+              <w:t>Out[2]</w:t>
             </w:r>
           </w:p>
         </w:tc>
@@ -15388,8 +15250,6 @@
                 <w:szCs w:val="20"/>
               </w:rPr>
             </w:pPr>
-            <w:proofErr w:type="spellStart"/>
-            <w:proofErr w:type="gramStart"/>
             <w:r>
               <w:rPr>
                 <w:rFonts w:ascii="Arial" w:hAnsi="Arial" w:cs="Arial"/>
@@ -15404,18 +15264,324 @@
                 <w:sz w:val="20"/>
                 <w:szCs w:val="20"/>
               </w:rPr>
+              <w:t>n[</w:t>
+            </w:r>
+            <w:r>
+              <w:rPr>
+                <w:rFonts w:ascii="Arial" w:hAnsi="Arial" w:cs="Arial"/>
+                <w:sz w:val="20"/>
+                <w:szCs w:val="20"/>
+              </w:rPr>
+              <w:t>2</w:t>
+            </w:r>
+            <w:r>
+              <w:rPr>
+                <w:rFonts w:ascii="Arial" w:hAnsi="Arial" w:cs="Arial"/>
+                <w:sz w:val="20"/>
+                <w:szCs w:val="20"/>
+              </w:rPr>
+              <w:t>]</w:t>
+            </w:r>
+            <w:r>
+              <w:rPr>
+                <w:rFonts w:ascii="Arial" w:hAnsi="Arial" w:cs="Arial"/>
+                <w:sz w:val="20"/>
+                <w:szCs w:val="20"/>
+              </w:rPr>
+              <w:t xml:space="preserve">, INT enable. </w:t>
+            </w:r>
+          </w:p>
+          <w:p>
+            <w:pPr>
+              <w:pStyle w:val="table-text-left"/>
+              <w:keepNext/>
+              <w:keepLines/>
+              <w:spacing w:after="0"/>
+              <w:rPr>
+                <w:rFonts w:ascii="Arial" w:hAnsi="Arial" w:cs="Arial"/>
+                <w:sz w:val="20"/>
+                <w:szCs w:val="20"/>
+              </w:rPr>
+            </w:pPr>
+            <w:r>
+              <w:rPr>
+                <w:rFonts w:ascii="Arial" w:hAnsi="Arial" w:cs="Arial"/>
+                <w:sz w:val="20"/>
+                <w:szCs w:val="20"/>
+              </w:rPr>
+              <w:t>Used to control the modem DCD signal in the Loopback</w:t>
+            </w:r>
+            <w:r>
+              <w:rPr>
+                <w:rFonts w:ascii="Arial" w:hAnsi="Arial" w:cs="Arial"/>
+                <w:sz w:val="20"/>
+                <w:szCs w:val="20"/>
+              </w:rPr>
+              <w:t xml:space="preserve"> </w:t>
+            </w:r>
+            <w:r>
+              <w:rPr>
+                <w:rFonts w:ascii="Arial" w:hAnsi="Arial" w:cs="Arial"/>
+                <w:sz w:val="20"/>
+                <w:szCs w:val="20"/>
+              </w:rPr>
+              <w:t>mode.</w:t>
+            </w:r>
+          </w:p>
+          <w:p>
+            <w:pPr>
+              <w:pStyle w:val="table-text-left"/>
+              <w:keepNext/>
+              <w:keepLines/>
+              <w:spacing w:before="0" w:after="0"/>
+              <w:rPr>
+                <w:rFonts w:ascii="Arial" w:hAnsi="Arial" w:cs="Arial"/>
+                <w:sz w:val="20"/>
+                <w:szCs w:val="20"/>
+              </w:rPr>
+            </w:pPr>
+            <w:r>
+              <w:rPr>
+                <w:rFonts w:ascii="Arial" w:hAnsi="Arial" w:cs="Arial"/>
+                <w:sz w:val="20"/>
+                <w:szCs w:val="20"/>
+              </w:rPr>
+              <w:t xml:space="preserve">  </w:t>
+            </w:r>
+            <w:r>
+              <w:rPr>
+                <w:rFonts w:ascii="Arial" w:hAnsi="Arial" w:cs="Arial"/>
+                <w:sz w:val="20"/>
+                <w:szCs w:val="20"/>
+              </w:rPr>
+              <w:t xml:space="preserve">0 </w:t>
+            </w:r>
+            <w:r>
+              <w:rPr>
+                <w:rFonts w:ascii="Arial" w:hAnsi="Arial" w:cs="Arial"/>
+                <w:sz w:val="20"/>
+                <w:szCs w:val="20"/>
+              </w:rPr>
+              <w:t>–</w:t>
+            </w:r>
+            <w:r>
+              <w:rPr>
+                <w:rFonts w:ascii="Arial" w:hAnsi="Arial" w:cs="Arial"/>
+                <w:sz w:val="20"/>
+                <w:szCs w:val="20"/>
+              </w:rPr>
+              <w:t xml:space="preserve"> </w:t>
+            </w:r>
+            <w:r>
+              <w:rPr>
+                <w:rFonts w:ascii="Arial" w:hAnsi="Arial" w:cs="Arial"/>
+                <w:sz w:val="20"/>
+                <w:szCs w:val="20"/>
+              </w:rPr>
+              <w:t>S</w:t>
+            </w:r>
+            <w:r>
+              <w:rPr>
+                <w:rFonts w:ascii="Arial" w:hAnsi="Arial" w:cs="Arial"/>
+                <w:sz w:val="20"/>
+                <w:szCs w:val="20"/>
+              </w:rPr>
+              <w:t>et OUT</w:t>
+            </w:r>
+            <w:r>
+              <w:rPr>
+                <w:rFonts w:ascii="Arial" w:hAnsi="Arial" w:cs="Arial"/>
+                <w:sz w:val="20"/>
+                <w:szCs w:val="20"/>
+              </w:rPr>
+              <w:t>n[</w:t>
+            </w:r>
+            <w:r>
+              <w:rPr>
+                <w:rFonts w:ascii="Arial" w:hAnsi="Arial" w:cs="Arial"/>
+                <w:sz w:val="20"/>
+                <w:szCs w:val="20"/>
+              </w:rPr>
+              <w:t>2</w:t>
+            </w:r>
+            <w:r>
+              <w:rPr>
+                <w:rFonts w:ascii="Arial" w:hAnsi="Arial" w:cs="Arial"/>
+                <w:sz w:val="20"/>
+                <w:szCs w:val="20"/>
+              </w:rPr>
+              <w:t>]</w:t>
+            </w:r>
+            <w:r>
+              <w:rPr>
+                <w:rFonts w:ascii="Arial" w:hAnsi="Arial" w:cs="Arial"/>
+                <w:sz w:val="20"/>
+                <w:szCs w:val="20"/>
+              </w:rPr>
+              <w:t xml:space="preserve"> to HIGH. In the Loopback mode, sets </w:t>
+            </w:r>
+          </w:p>
+          <w:p>
+            <w:pPr>
+              <w:pStyle w:val="table-text-left"/>
+              <w:keepNext/>
+              <w:keepLines/>
+              <w:spacing w:before="0"/>
+              <w:rPr>
+                <w:rFonts w:ascii="Arial" w:hAnsi="Arial" w:cs="Arial"/>
+                <w:sz w:val="20"/>
+                <w:szCs w:val="20"/>
+              </w:rPr>
+            </w:pPr>
+            <w:r>
+              <w:rPr>
+                <w:rFonts w:ascii="Arial" w:hAnsi="Arial" w:cs="Arial"/>
+                <w:sz w:val="20"/>
+                <w:szCs w:val="20"/>
+              </w:rPr>
+              <w:t xml:space="preserve">        </w:t>
+            </w:r>
+            <w:r>
+              <w:rPr>
+                <w:rFonts w:ascii="Arial" w:hAnsi="Arial" w:cs="Arial"/>
+                <w:sz w:val="20"/>
+                <w:szCs w:val="20"/>
+              </w:rPr>
+              <w:t>OUT</w:t>
+            </w:r>
+            <w:r>
+              <w:rPr>
+                <w:rFonts w:ascii="Arial" w:hAnsi="Arial" w:cs="Arial"/>
+                <w:sz w:val="20"/>
+                <w:szCs w:val="20"/>
+              </w:rPr>
+              <w:t>n[</w:t>
+            </w:r>
+            <w:r>
+              <w:rPr>
+                <w:rFonts w:ascii="Arial" w:hAnsi="Arial" w:cs="Arial"/>
+                <w:sz w:val="20"/>
+                <w:szCs w:val="20"/>
+              </w:rPr>
+              <w:t>2</w:t>
+            </w:r>
+            <w:r>
+              <w:rPr>
+                <w:rFonts w:ascii="Arial" w:hAnsi="Arial" w:cs="Arial"/>
+                <w:sz w:val="20"/>
+                <w:szCs w:val="20"/>
+              </w:rPr>
+              <w:t>]</w:t>
+            </w:r>
+            <w:r>
+              <w:rPr>
+                <w:rFonts w:ascii="Arial" w:hAnsi="Arial" w:cs="Arial"/>
+                <w:sz w:val="20"/>
+                <w:szCs w:val="20"/>
+              </w:rPr>
+              <w:t xml:space="preserve"> (DCD</w:t>
+            </w:r>
+            <w:r>
+              <w:rPr>
+                <w:rFonts w:ascii="Arial" w:hAnsi="Arial" w:cs="Arial"/>
+                <w:sz w:val="20"/>
+                <w:szCs w:val="20"/>
+              </w:rPr>
               <w:t>n</w:t>
             </w:r>
-            <w:proofErr w:type="spellEnd"/>
-            <w:r>
-              <w:rPr>
-                <w:rFonts w:ascii="Arial" w:hAnsi="Arial" w:cs="Arial"/>
-                <w:sz w:val="20"/>
-                <w:szCs w:val="20"/>
-              </w:rPr>
-              <w:t>[</w:t>
-            </w:r>
-            <w:proofErr w:type="gramEnd"/>
+            <w:r>
+              <w:rPr>
+                <w:rFonts w:ascii="Arial" w:hAnsi="Arial" w:cs="Arial"/>
+                <w:sz w:val="20"/>
+                <w:szCs w:val="20"/>
+              </w:rPr>
+              <w:t>)</w:t>
+            </w:r>
+            <w:r>
+              <w:rPr>
+                <w:rFonts w:ascii="Arial" w:hAnsi="Arial" w:cs="Arial"/>
+                <w:sz w:val="20"/>
+                <w:szCs w:val="20"/>
+              </w:rPr>
+              <w:t xml:space="preserve"> </w:t>
+            </w:r>
+            <w:r>
+              <w:rPr>
+                <w:rFonts w:ascii="Arial" w:hAnsi="Arial" w:cs="Arial"/>
+                <w:sz w:val="20"/>
+                <w:szCs w:val="20"/>
+              </w:rPr>
+              <w:t>internally to a logic 1.</w:t>
+            </w:r>
+          </w:p>
+          <w:p>
+            <w:pPr>
+              <w:pStyle w:val="table-text-left"/>
+              <w:keepNext/>
+              <w:keepLines/>
+              <w:spacing w:before="0" w:after="0"/>
+              <w:rPr>
+                <w:rFonts w:ascii="Arial" w:hAnsi="Arial" w:cs="Arial"/>
+                <w:sz w:val="20"/>
+                <w:szCs w:val="20"/>
+              </w:rPr>
+            </w:pPr>
+            <w:r>
+              <w:rPr>
+                <w:rFonts w:ascii="Arial" w:hAnsi="Arial" w:cs="Arial"/>
+                <w:sz w:val="20"/>
+                <w:szCs w:val="20"/>
+              </w:rPr>
+              <w:t xml:space="preserve">  </w:t>
+            </w:r>
+            <w:r>
+              <w:rPr>
+                <w:rFonts w:ascii="Arial" w:hAnsi="Arial" w:cs="Arial"/>
+                <w:sz w:val="20"/>
+                <w:szCs w:val="20"/>
+              </w:rPr>
+              <w:t xml:space="preserve">1 </w:t>
+            </w:r>
+            <w:r>
+              <w:rPr>
+                <w:rFonts w:ascii="Arial" w:hAnsi="Arial" w:cs="Arial"/>
+                <w:sz w:val="20"/>
+                <w:szCs w:val="20"/>
+              </w:rPr>
+              <w:t>–</w:t>
+            </w:r>
+            <w:r>
+              <w:rPr>
+                <w:rFonts w:ascii="Arial" w:hAnsi="Arial" w:cs="Arial"/>
+                <w:sz w:val="20"/>
+                <w:szCs w:val="20"/>
+              </w:rPr>
+              <w:t xml:space="preserve"> </w:t>
+            </w:r>
+            <w:r>
+              <w:rPr>
+                <w:rFonts w:ascii="Arial" w:hAnsi="Arial" w:cs="Arial"/>
+                <w:sz w:val="20"/>
+                <w:szCs w:val="20"/>
+              </w:rPr>
+              <w:t>S</w:t>
+            </w:r>
+            <w:r>
+              <w:rPr>
+                <w:rFonts w:ascii="Arial" w:hAnsi="Arial" w:cs="Arial"/>
+                <w:sz w:val="20"/>
+                <w:szCs w:val="20"/>
+              </w:rPr>
+              <w:t>et OUT</w:t>
+            </w:r>
+            <w:r>
+              <w:rPr>
+                <w:rFonts w:ascii="Arial" w:hAnsi="Arial" w:cs="Arial"/>
+                <w:sz w:val="20"/>
+                <w:szCs w:val="20"/>
+              </w:rPr>
+              <w:t>n[</w:t>
+            </w:r>
             <w:r>
               <w:rPr>
                 <w:rFonts w:ascii="Arial" w:hAnsi="Arial" w:cs="Arial"/>
@@ -15438,7 +15604,7 @@
                 <w:sz w:val="20"/>
                 <w:szCs w:val="20"/>
               </w:rPr>
-              <w:t xml:space="preserve">, INT enable. </w:t>
+              <w:t xml:space="preserve"> to LOW. In the Loopback mode, sets </w:t>
             </w:r>
           </w:p>
           <w:p>
@@ -15446,43 +15612,6 @@
               <w:pStyle w:val="table-text-left"/>
               <w:keepNext/>
               <w:keepLines/>
-              <w:spacing w:after="0"/>
-              <w:rPr>
-                <w:rFonts w:ascii="Arial" w:hAnsi="Arial" w:cs="Arial"/>
-                <w:sz w:val="20"/>
-                <w:szCs w:val="20"/>
-              </w:rPr>
-            </w:pPr>
-            <w:r>
-              <w:rPr>
-                <w:rFonts w:ascii="Arial" w:hAnsi="Arial" w:cs="Arial"/>
-                <w:sz w:val="20"/>
-                <w:szCs w:val="20"/>
-              </w:rPr>
-              <w:t>Used to control the modem DCD signal in the Loopback</w:t>
-            </w:r>
-            <w:r>
-              <w:rPr>
-                <w:rFonts w:ascii="Arial" w:hAnsi="Arial" w:cs="Arial"/>
-                <w:sz w:val="20"/>
-                <w:szCs w:val="20"/>
-              </w:rPr>
-              <w:t xml:space="preserve"> </w:t>
-            </w:r>
-            <w:r>
-              <w:rPr>
-                <w:rFonts w:ascii="Arial" w:hAnsi="Arial" w:cs="Arial"/>
-                <w:sz w:val="20"/>
-                <w:szCs w:val="20"/>
-              </w:rPr>
-              <w:t>mode.</w:t>
-            </w:r>
-          </w:p>
-          <w:p>
-            <w:pPr>
-              <w:pStyle w:val="table-text-left"/>
-              <w:keepNext/>
-              <w:keepLines/>
               <w:spacing w:before="0" w:after="0"/>
               <w:rPr>
                 <w:rFonts w:ascii="Arial" w:hAnsi="Arial" w:cs="Arial"/>
@@ -15496,50 +15625,8 @@
                 <w:sz w:val="20"/>
                 <w:szCs w:val="20"/>
               </w:rPr>
-              <w:t xml:space="preserve">  </w:t>
-            </w:r>
-            <w:r>
-              <w:rPr>
-                <w:rFonts w:ascii="Arial" w:hAnsi="Arial" w:cs="Arial"/>
-                <w:sz w:val="20"/>
-                <w:szCs w:val="20"/>
-              </w:rPr>
-              <w:t xml:space="preserve">0 </w:t>
-            </w:r>
-            <w:r>
-              <w:rPr>
-                <w:rFonts w:ascii="Arial" w:hAnsi="Arial" w:cs="Arial"/>
-                <w:sz w:val="20"/>
-                <w:szCs w:val="20"/>
-              </w:rPr>
-              <w:t>–</w:t>
-            </w:r>
-            <w:r>
-              <w:rPr>
-                <w:rFonts w:ascii="Arial" w:hAnsi="Arial" w:cs="Arial"/>
-                <w:sz w:val="20"/>
-                <w:szCs w:val="20"/>
-              </w:rPr>
-              <w:t xml:space="preserve"> </w:t>
-            </w:r>
-            <w:r>
-              <w:rPr>
-                <w:rFonts w:ascii="Arial" w:hAnsi="Arial" w:cs="Arial"/>
-                <w:sz w:val="20"/>
-                <w:szCs w:val="20"/>
-              </w:rPr>
-              <w:t>S</w:t>
-            </w:r>
-            <w:r>
-              <w:rPr>
-                <w:rFonts w:ascii="Arial" w:hAnsi="Arial" w:cs="Arial"/>
-                <w:sz w:val="20"/>
-                <w:szCs w:val="20"/>
-              </w:rPr>
-              <w:t xml:space="preserve">et </w:t>
-            </w:r>
-            <w:proofErr w:type="spellStart"/>
-            <w:proofErr w:type="gramStart"/>
+              <w:t xml:space="preserve">        </w:t>
+            </w:r>
             <w:r>
               <w:rPr>
                 <w:rFonts w:ascii="Arial" w:hAnsi="Arial" w:cs="Arial"/>
@@ -15554,361 +15641,40 @@
                 <w:sz w:val="20"/>
                 <w:szCs w:val="20"/>
               </w:rPr>
+              <w:t>n[</w:t>
+            </w:r>
+            <w:r>
+              <w:rPr>
+                <w:rFonts w:ascii="Arial" w:hAnsi="Arial" w:cs="Arial"/>
+                <w:sz w:val="20"/>
+                <w:szCs w:val="20"/>
+              </w:rPr>
+              <w:t>2</w:t>
+            </w:r>
+            <w:r>
+              <w:rPr>
+                <w:rFonts w:ascii="Arial" w:hAnsi="Arial" w:cs="Arial"/>
+                <w:sz w:val="20"/>
+                <w:szCs w:val="20"/>
+              </w:rPr>
+              <w:t>]</w:t>
+            </w:r>
+            <w:r>
+              <w:rPr>
+                <w:rFonts w:ascii="Arial" w:hAnsi="Arial" w:cs="Arial"/>
+                <w:sz w:val="20"/>
+                <w:szCs w:val="20"/>
+              </w:rPr>
+              <w:t xml:space="preserve"> (DCD</w:t>
+            </w:r>
+            <w:r>
+              <w:rPr>
+                <w:rFonts w:ascii="Arial" w:hAnsi="Arial" w:cs="Arial"/>
+                <w:sz w:val="20"/>
+                <w:szCs w:val="20"/>
+              </w:rPr>
               <w:t>n</w:t>
             </w:r>
-            <w:proofErr w:type="spellEnd"/>
-            <w:r>
-              <w:rPr>
-                <w:rFonts w:ascii="Arial" w:hAnsi="Arial" w:cs="Arial"/>
-                <w:sz w:val="20"/>
-                <w:szCs w:val="20"/>
-              </w:rPr>
-              <w:t>[</w:t>
-            </w:r>
-            <w:proofErr w:type="gramEnd"/>
-            <w:r>
-              <w:rPr>
-                <w:rFonts w:ascii="Arial" w:hAnsi="Arial" w:cs="Arial"/>
-                <w:sz w:val="20"/>
-                <w:szCs w:val="20"/>
-              </w:rPr>
-              <w:t>2</w:t>
-            </w:r>
-            <w:r>
-              <w:rPr>
-                <w:rFonts w:ascii="Arial" w:hAnsi="Arial" w:cs="Arial"/>
-                <w:sz w:val="20"/>
-                <w:szCs w:val="20"/>
-              </w:rPr>
-              <w:t>]</w:t>
-            </w:r>
-            <w:r>
-              <w:rPr>
-                <w:rFonts w:ascii="Arial" w:hAnsi="Arial" w:cs="Arial"/>
-                <w:sz w:val="20"/>
-                <w:szCs w:val="20"/>
-              </w:rPr>
-              <w:t xml:space="preserve"> to HIGH. In the Loopback mode, sets </w:t>
-            </w:r>
-          </w:p>
-          <w:p>
-            <w:pPr>
-              <w:pStyle w:val="table-text-left"/>
-              <w:keepNext/>
-              <w:keepLines/>
-              <w:spacing w:before="0"/>
-              <w:rPr>
-                <w:rFonts w:ascii="Arial" w:hAnsi="Arial" w:cs="Arial"/>
-                <w:sz w:val="20"/>
-                <w:szCs w:val="20"/>
-              </w:rPr>
-            </w:pPr>
-            <w:r>
-              <w:rPr>
-                <w:rFonts w:ascii="Arial" w:hAnsi="Arial" w:cs="Arial"/>
-                <w:sz w:val="20"/>
-                <w:szCs w:val="20"/>
-              </w:rPr>
-              <w:t xml:space="preserve">        </w:t>
-            </w:r>
-            <w:proofErr w:type="spellStart"/>
-            <w:proofErr w:type="gramStart"/>
-            <w:r>
-              <w:rPr>
-                <w:rFonts w:ascii="Arial" w:hAnsi="Arial" w:cs="Arial"/>
-                <w:sz w:val="20"/>
-                <w:szCs w:val="20"/>
-              </w:rPr>
-              <w:t>OUT</w:t>
-            </w:r>
-            <w:r>
-              <w:rPr>
-                <w:rFonts w:ascii="Arial" w:hAnsi="Arial" w:cs="Arial"/>
-                <w:sz w:val="20"/>
-                <w:szCs w:val="20"/>
-              </w:rPr>
-              <w:t>n</w:t>
-            </w:r>
-            <w:proofErr w:type="spellEnd"/>
-            <w:r>
-              <w:rPr>
-                <w:rFonts w:ascii="Arial" w:hAnsi="Arial" w:cs="Arial"/>
-                <w:sz w:val="20"/>
-                <w:szCs w:val="20"/>
-              </w:rPr>
-              <w:t>[</w:t>
-            </w:r>
-            <w:proofErr w:type="gramEnd"/>
-            <w:r>
-              <w:rPr>
-                <w:rFonts w:ascii="Arial" w:hAnsi="Arial" w:cs="Arial"/>
-                <w:sz w:val="20"/>
-                <w:szCs w:val="20"/>
-              </w:rPr>
-              <w:t>2</w:t>
-            </w:r>
-            <w:r>
-              <w:rPr>
-                <w:rFonts w:ascii="Arial" w:hAnsi="Arial" w:cs="Arial"/>
-                <w:sz w:val="20"/>
-                <w:szCs w:val="20"/>
-              </w:rPr>
-              <w:t>]</w:t>
-            </w:r>
-            <w:r>
-              <w:rPr>
-                <w:rFonts w:ascii="Arial" w:hAnsi="Arial" w:cs="Arial"/>
-                <w:sz w:val="20"/>
-                <w:szCs w:val="20"/>
-              </w:rPr>
-              <w:t xml:space="preserve"> (</w:t>
-            </w:r>
-            <w:proofErr w:type="spellStart"/>
-            <w:r>
-              <w:rPr>
-                <w:rFonts w:ascii="Arial" w:hAnsi="Arial" w:cs="Arial"/>
-                <w:sz w:val="20"/>
-                <w:szCs w:val="20"/>
-              </w:rPr>
-              <w:t>DCD</w:t>
-            </w:r>
-            <w:r>
-              <w:rPr>
-                <w:rFonts w:ascii="Arial" w:hAnsi="Arial" w:cs="Arial"/>
-                <w:sz w:val="20"/>
-                <w:szCs w:val="20"/>
-              </w:rPr>
-              <w:t>n</w:t>
-            </w:r>
-            <w:proofErr w:type="spellEnd"/>
-            <w:r>
-              <w:rPr>
-                <w:rFonts w:ascii="Arial" w:hAnsi="Arial" w:cs="Arial"/>
-                <w:sz w:val="20"/>
-                <w:szCs w:val="20"/>
-              </w:rPr>
-              <w:t>)</w:t>
-            </w:r>
-            <w:r>
-              <w:rPr>
-                <w:rFonts w:ascii="Arial" w:hAnsi="Arial" w:cs="Arial"/>
-                <w:sz w:val="20"/>
-                <w:szCs w:val="20"/>
-              </w:rPr>
-              <w:t xml:space="preserve"> </w:t>
-            </w:r>
-            <w:r>
-              <w:rPr>
-                <w:rFonts w:ascii="Arial" w:hAnsi="Arial" w:cs="Arial"/>
-                <w:sz w:val="20"/>
-                <w:szCs w:val="20"/>
-              </w:rPr>
-              <w:t>internally to a logic 1.</w:t>
-            </w:r>
-          </w:p>
-          <w:p>
-            <w:pPr>
-              <w:pStyle w:val="table-text-left"/>
-              <w:keepNext/>
-              <w:keepLines/>
-              <w:spacing w:before="0" w:after="0"/>
-              <w:rPr>
-                <w:rFonts w:ascii="Arial" w:hAnsi="Arial" w:cs="Arial"/>
-                <w:sz w:val="20"/>
-                <w:szCs w:val="20"/>
-              </w:rPr>
-            </w:pPr>
-            <w:r>
-              <w:rPr>
-                <w:rFonts w:ascii="Arial" w:hAnsi="Arial" w:cs="Arial"/>
-                <w:sz w:val="20"/>
-                <w:szCs w:val="20"/>
-              </w:rPr>
-              <w:t xml:space="preserve">  </w:t>
-            </w:r>
-            <w:r>
-              <w:rPr>
-                <w:rFonts w:ascii="Arial" w:hAnsi="Arial" w:cs="Arial"/>
-                <w:sz w:val="20"/>
-                <w:szCs w:val="20"/>
-              </w:rPr>
-              <w:t xml:space="preserve">1 </w:t>
-            </w:r>
-            <w:r>
-              <w:rPr>
-                <w:rFonts w:ascii="Arial" w:hAnsi="Arial" w:cs="Arial"/>
-                <w:sz w:val="20"/>
-                <w:szCs w:val="20"/>
-              </w:rPr>
-              <w:t>–</w:t>
-            </w:r>
-            <w:r>
-              <w:rPr>
-                <w:rFonts w:ascii="Arial" w:hAnsi="Arial" w:cs="Arial"/>
-                <w:sz w:val="20"/>
-                <w:szCs w:val="20"/>
-              </w:rPr>
-              <w:t xml:space="preserve"> </w:t>
-            </w:r>
-            <w:r>
-              <w:rPr>
-                <w:rFonts w:ascii="Arial" w:hAnsi="Arial" w:cs="Arial"/>
-                <w:sz w:val="20"/>
-                <w:szCs w:val="20"/>
-              </w:rPr>
-              <w:t>S</w:t>
-            </w:r>
-            <w:r>
-              <w:rPr>
-                <w:rFonts w:ascii="Arial" w:hAnsi="Arial" w:cs="Arial"/>
-                <w:sz w:val="20"/>
-                <w:szCs w:val="20"/>
-              </w:rPr>
-              <w:t xml:space="preserve">et </w:t>
-            </w:r>
-            <w:proofErr w:type="spellStart"/>
-            <w:proofErr w:type="gramStart"/>
-            <w:r>
-              <w:rPr>
-                <w:rFonts w:ascii="Arial" w:hAnsi="Arial" w:cs="Arial"/>
-                <w:sz w:val="20"/>
-                <w:szCs w:val="20"/>
-              </w:rPr>
-              <w:t>OUT</w:t>
-            </w:r>
-            <w:r>
-              <w:rPr>
-                <w:rFonts w:ascii="Arial" w:hAnsi="Arial" w:cs="Arial"/>
-                <w:sz w:val="20"/>
-                <w:szCs w:val="20"/>
-              </w:rPr>
-              <w:t>n</w:t>
-            </w:r>
-            <w:proofErr w:type="spellEnd"/>
-            <w:r>
-              <w:rPr>
-                <w:rFonts w:ascii="Arial" w:hAnsi="Arial" w:cs="Arial"/>
-                <w:sz w:val="20"/>
-                <w:szCs w:val="20"/>
-              </w:rPr>
-              <w:t>[</w:t>
-            </w:r>
-            <w:proofErr w:type="gramEnd"/>
-            <w:r>
-              <w:rPr>
-                <w:rFonts w:ascii="Arial" w:hAnsi="Arial" w:cs="Arial"/>
-                <w:sz w:val="20"/>
-                <w:szCs w:val="20"/>
-              </w:rPr>
-              <w:t>2</w:t>
-            </w:r>
-            <w:r>
-              <w:rPr>
-                <w:rFonts w:ascii="Arial" w:hAnsi="Arial" w:cs="Arial"/>
-                <w:sz w:val="20"/>
-                <w:szCs w:val="20"/>
-              </w:rPr>
-              <w:t>]</w:t>
-            </w:r>
-            <w:r>
-              <w:rPr>
-                <w:rFonts w:ascii="Arial" w:hAnsi="Arial" w:cs="Arial"/>
-                <w:sz w:val="20"/>
-                <w:szCs w:val="20"/>
-              </w:rPr>
-              <w:t xml:space="preserve"> to LOW. In the Loopback mode, sets </w:t>
-            </w:r>
-          </w:p>
-          <w:p>
-            <w:pPr>
-              <w:pStyle w:val="table-text-left"/>
-              <w:keepNext/>
-              <w:keepLines/>
-              <w:spacing w:before="0" w:after="0"/>
-              <w:rPr>
-                <w:rFonts w:ascii="Arial" w:hAnsi="Arial" w:cs="Arial"/>
-                <w:sz w:val="20"/>
-                <w:szCs w:val="20"/>
-              </w:rPr>
-            </w:pPr>
-            <w:r>
-              <w:rPr>
-                <w:rFonts w:ascii="Arial" w:hAnsi="Arial" w:cs="Arial"/>
-                <w:sz w:val="20"/>
-                <w:szCs w:val="20"/>
-              </w:rPr>
-              <w:t xml:space="preserve">        </w:t>
-            </w:r>
-            <w:proofErr w:type="spellStart"/>
-            <w:proofErr w:type="gramStart"/>
-            <w:r>
-              <w:rPr>
-                <w:rFonts w:ascii="Arial" w:hAnsi="Arial" w:cs="Arial"/>
-                <w:sz w:val="20"/>
-                <w:szCs w:val="20"/>
-              </w:rPr>
-              <w:t>OUT</w:t>
-            </w:r>
-            <w:r>
-              <w:rPr>
-                <w:rFonts w:ascii="Arial" w:hAnsi="Arial" w:cs="Arial"/>
-                <w:sz w:val="20"/>
-                <w:szCs w:val="20"/>
-              </w:rPr>
-              <w:t>n</w:t>
-            </w:r>
-            <w:proofErr w:type="spellEnd"/>
-            <w:r>
-              <w:rPr>
-                <w:rFonts w:ascii="Arial" w:hAnsi="Arial" w:cs="Arial"/>
-                <w:sz w:val="20"/>
-                <w:szCs w:val="20"/>
-              </w:rPr>
-              <w:t>[</w:t>
-            </w:r>
-            <w:proofErr w:type="gramEnd"/>
-            <w:r>
-              <w:rPr>
-                <w:rFonts w:ascii="Arial" w:hAnsi="Arial" w:cs="Arial"/>
-                <w:sz w:val="20"/>
-                <w:szCs w:val="20"/>
-              </w:rPr>
-              <w:t>2</w:t>
-            </w:r>
-            <w:r>
-              <w:rPr>
-                <w:rFonts w:ascii="Arial" w:hAnsi="Arial" w:cs="Arial"/>
-                <w:sz w:val="20"/>
-                <w:szCs w:val="20"/>
-              </w:rPr>
-              <w:t>]</w:t>
-            </w:r>
-            <w:r>
-              <w:rPr>
-                <w:rFonts w:ascii="Arial" w:hAnsi="Arial" w:cs="Arial"/>
-                <w:sz w:val="20"/>
-                <w:szCs w:val="20"/>
-              </w:rPr>
-              <w:t xml:space="preserve"> (</w:t>
-            </w:r>
-            <w:proofErr w:type="spellStart"/>
-            <w:r>
-              <w:rPr>
-                <w:rFonts w:ascii="Arial" w:hAnsi="Arial" w:cs="Arial"/>
-                <w:sz w:val="20"/>
-                <w:szCs w:val="20"/>
-              </w:rPr>
-              <w:t>DCD</w:t>
-            </w:r>
-            <w:r>
-              <w:rPr>
-                <w:rFonts w:ascii="Arial" w:hAnsi="Arial" w:cs="Arial"/>
-                <w:sz w:val="20"/>
-                <w:szCs w:val="20"/>
-              </w:rPr>
-              <w:t>n</w:t>
-            </w:r>
-            <w:proofErr w:type="spellEnd"/>
             <w:r>
               <w:rPr>
                 <w:rFonts w:ascii="Arial" w:hAnsi="Arial" w:cs="Arial"/>
@@ -16124,16 +15890,7 @@
                 <w:sz w:val="20"/>
                 <w:szCs w:val="20"/>
               </w:rPr>
-              <w:t xml:space="preserve">), </w:t>
-            </w:r>
-            <w:proofErr w:type="spellStart"/>
-            <w:r>
-              <w:rPr>
-                <w:rFonts w:ascii="Arial" w:hAnsi="Arial" w:cs="Arial"/>
-                <w:sz w:val="20"/>
-                <w:szCs w:val="20"/>
-              </w:rPr>
-              <w:t>CTS</w:t>
+              <w:t>), CTS</w:t>
             </w:r>
             <w:r>
               <w:rPr>
@@ -16143,23 +15900,13 @@
               </w:rPr>
               <w:t>n</w:t>
             </w:r>
-            <w:proofErr w:type="spellEnd"/>
-            <w:r>
-              <w:rPr>
-                <w:rFonts w:ascii="Arial" w:hAnsi="Arial" w:cs="Arial"/>
-                <w:sz w:val="20"/>
-                <w:szCs w:val="20"/>
-              </w:rPr>
-              <w:t xml:space="preserve">, </w:t>
-            </w:r>
-            <w:proofErr w:type="spellStart"/>
-            <w:r>
-              <w:rPr>
-                <w:rFonts w:ascii="Arial" w:hAnsi="Arial" w:cs="Arial"/>
-                <w:sz w:val="20"/>
-                <w:szCs w:val="20"/>
-              </w:rPr>
-              <w:t>DSR</w:t>
+            <w:r>
+              <w:rPr>
+                <w:rFonts w:ascii="Arial" w:hAnsi="Arial" w:cs="Arial"/>
+                <w:sz w:val="20"/>
+                <w:szCs w:val="20"/>
+              </w:rPr>
+              <w:t>, DSR</w:t>
             </w:r>
             <w:r>
               <w:rPr>
@@ -16169,23 +15916,13 @@
               </w:rPr>
               <w:t>n</w:t>
             </w:r>
-            <w:proofErr w:type="spellEnd"/>
-            <w:r>
-              <w:rPr>
-                <w:rFonts w:ascii="Arial" w:hAnsi="Arial" w:cs="Arial"/>
-                <w:sz w:val="20"/>
-                <w:szCs w:val="20"/>
-              </w:rPr>
-              <w:t xml:space="preserve">, </w:t>
-            </w:r>
-            <w:proofErr w:type="spellStart"/>
-            <w:r>
-              <w:rPr>
-                <w:rFonts w:ascii="Arial" w:hAnsi="Arial" w:cs="Arial"/>
-                <w:sz w:val="20"/>
-                <w:szCs w:val="20"/>
-              </w:rPr>
-              <w:t>DCD</w:t>
+            <w:r>
+              <w:rPr>
+                <w:rFonts w:ascii="Arial" w:hAnsi="Arial" w:cs="Arial"/>
+                <w:sz w:val="20"/>
+                <w:szCs w:val="20"/>
+              </w:rPr>
+              <w:t>, DCD</w:t>
             </w:r>
             <w:r>
               <w:rPr>
@@ -16195,40 +15932,21 @@
               </w:rPr>
               <w:t>n</w:t>
             </w:r>
-            <w:proofErr w:type="spellEnd"/>
-            <w:r>
-              <w:rPr>
-                <w:rFonts w:ascii="Arial" w:hAnsi="Arial" w:cs="Arial"/>
-                <w:sz w:val="20"/>
-                <w:szCs w:val="20"/>
-              </w:rPr>
-              <w:t xml:space="preserve">, and </w:t>
-            </w:r>
-            <w:proofErr w:type="spellStart"/>
-            <w:r>
-              <w:rPr>
-                <w:rFonts w:ascii="Arial" w:hAnsi="Arial" w:cs="Arial"/>
-                <w:sz w:val="20"/>
-                <w:szCs w:val="20"/>
-              </w:rPr>
-              <w:t>RI</w:t>
-            </w:r>
-            <w:r>
-              <w:rPr>
-                <w:rFonts w:ascii="Arial" w:hAnsi="Arial" w:cs="Arial"/>
-                <w:sz w:val="20"/>
-                <w:szCs w:val="20"/>
-              </w:rPr>
-              <w:t>n</w:t>
-            </w:r>
-            <w:proofErr w:type="spellEnd"/>
-            <w:r>
-              <w:rPr>
-                <w:rFonts w:ascii="Arial" w:hAnsi="Arial" w:cs="Arial"/>
-                <w:sz w:val="20"/>
-                <w:szCs w:val="20"/>
-              </w:rPr>
-              <w:t xml:space="preserve"> </w:t>
+            <w:r>
+              <w:rPr>
+                <w:rFonts w:ascii="Arial" w:hAnsi="Arial" w:cs="Arial"/>
+                <w:sz w:val="20"/>
+                <w:szCs w:val="20"/>
+              </w:rPr>
+              <w:t>, and RI</w:t>
+            </w:r>
+            <w:r>
+              <w:rPr>
+                <w:rFonts w:ascii="Arial" w:hAnsi="Arial" w:cs="Arial"/>
+                <w:sz w:val="20"/>
+                <w:szCs w:val="20"/>
+              </w:rPr>
+              <w:t xml:space="preserve">n </w:t>
             </w:r>
             <w:r>
               <w:rPr>
@@ -16843,23 +16561,13 @@
                 <w:szCs w:val="20"/>
               </w:rPr>
             </w:pPr>
-            <w:proofErr w:type="gramStart"/>
-            <w:r>
-              <w:rPr>
-                <w:rFonts w:ascii="Arial" w:hAnsi="Arial" w:cs="Arial"/>
-                <w:sz w:val="20"/>
-                <w:szCs w:val="20"/>
-              </w:rPr>
-              <w:t>MCR[</w:t>
-            </w:r>
-            <w:proofErr w:type="gramEnd"/>
-            <w:r>
-              <w:rPr>
-                <w:rFonts w:ascii="Arial" w:hAnsi="Arial" w:cs="Arial"/>
-                <w:sz w:val="20"/>
-                <w:szCs w:val="20"/>
-              </w:rPr>
-              <w:t>5] (AFE)</w:t>
+            <w:r>
+              <w:rPr>
+                <w:rFonts w:ascii="Arial" w:hAnsi="Arial" w:cs="Arial"/>
+                <w:sz w:val="20"/>
+                <w:szCs w:val="20"/>
+              </w:rPr>
+              <w:t>MCR[5] (AFE)</w:t>
             </w:r>
           </w:p>
         </w:tc>
@@ -16886,41 +16594,13 @@
                 <w:szCs w:val="20"/>
               </w:rPr>
             </w:pPr>
-            <w:proofErr w:type="gramStart"/>
-            <w:r>
-              <w:rPr>
-                <w:rFonts w:ascii="Arial" w:hAnsi="Arial" w:cs="Arial"/>
-                <w:sz w:val="20"/>
-                <w:szCs w:val="20"/>
-              </w:rPr>
-              <w:t>MCR[</w:t>
-            </w:r>
-            <w:proofErr w:type="gramEnd"/>
-            <w:r>
-              <w:rPr>
-                <w:rFonts w:ascii="Arial" w:hAnsi="Arial" w:cs="Arial"/>
-                <w:sz w:val="20"/>
-                <w:szCs w:val="20"/>
-              </w:rPr>
-              <w:t>1] (</w:t>
-            </w:r>
-            <w:proofErr w:type="spellStart"/>
-            <w:r>
-              <w:rPr>
-                <w:rFonts w:ascii="Arial" w:hAnsi="Arial" w:cs="Arial"/>
-                <w:sz w:val="20"/>
-                <w:szCs w:val="20"/>
-              </w:rPr>
-              <w:t>RTSn</w:t>
-            </w:r>
-            <w:proofErr w:type="spellEnd"/>
-            <w:r>
-              <w:rPr>
-                <w:rFonts w:ascii="Arial" w:hAnsi="Arial" w:cs="Arial"/>
-                <w:sz w:val="20"/>
-                <w:szCs w:val="20"/>
-              </w:rPr>
-              <w:t>)</w:t>
+            <w:r>
+              <w:rPr>
+                <w:rFonts w:ascii="Arial" w:hAnsi="Arial" w:cs="Arial"/>
+                <w:sz w:val="20"/>
+                <w:szCs w:val="20"/>
+              </w:rPr>
+              <w:t>MCR[1] (RTSn)</w:t>
             </w:r>
           </w:p>
         </w:tc>
@@ -17048,16 +16728,7 @@
                 <w:sz w:val="20"/>
                 <w:szCs w:val="20"/>
               </w:rPr>
-              <w:t xml:space="preserve">auto </w:t>
-            </w:r>
-            <w:proofErr w:type="spellStart"/>
-            <w:r>
-              <w:rPr>
-                <w:rFonts w:ascii="Arial" w:hAnsi="Arial" w:cs="Arial"/>
-                <w:sz w:val="20"/>
-                <w:szCs w:val="20"/>
-              </w:rPr>
-              <w:t>RTS</w:t>
+              <w:t>auto RTS</w:t>
             </w:r>
             <w:r>
               <w:rPr>
@@ -17067,23 +16738,13 @@
               </w:rPr>
               <w:t>n</w:t>
             </w:r>
-            <w:proofErr w:type="spellEnd"/>
-            <w:r>
-              <w:rPr>
-                <w:rFonts w:ascii="Arial" w:hAnsi="Arial" w:cs="Arial"/>
-                <w:sz w:val="20"/>
-                <w:szCs w:val="20"/>
-              </w:rPr>
-              <w:t xml:space="preserve"> and </w:t>
-            </w:r>
-            <w:proofErr w:type="spellStart"/>
-            <w:r>
-              <w:rPr>
-                <w:rFonts w:ascii="Arial" w:hAnsi="Arial" w:cs="Arial"/>
-                <w:sz w:val="20"/>
-                <w:szCs w:val="20"/>
-              </w:rPr>
-              <w:t>CTS</w:t>
+            <w:r>
+              <w:rPr>
+                <w:rFonts w:ascii="Arial" w:hAnsi="Arial" w:cs="Arial"/>
+                <w:sz w:val="20"/>
+                <w:szCs w:val="20"/>
+              </w:rPr>
+              <w:t xml:space="preserve"> and CTS</w:t>
             </w:r>
             <w:r>
               <w:rPr>
@@ -17093,7 +16754,6 @@
               </w:rPr>
               <w:t>n</w:t>
             </w:r>
-            <w:proofErr w:type="spellEnd"/>
             <w:r>
               <w:rPr>
                 <w:rFonts w:ascii="Arial" w:hAnsi="Arial" w:cs="Arial"/>
@@ -17188,16 +16848,7 @@
                 <w:sz w:val="20"/>
                 <w:szCs w:val="20"/>
               </w:rPr>
-              <w:t xml:space="preserve">auto </w:t>
-            </w:r>
-            <w:proofErr w:type="spellStart"/>
-            <w:r>
-              <w:rPr>
-                <w:rFonts w:ascii="Arial" w:hAnsi="Arial" w:cs="Arial"/>
-                <w:sz w:val="20"/>
-                <w:szCs w:val="20"/>
-              </w:rPr>
-              <w:t>CTS</w:t>
+              <w:t>auto CTS</w:t>
             </w:r>
             <w:r>
               <w:rPr>
@@ -17207,7 +16858,6 @@
               </w:rPr>
               <w:t>n</w:t>
             </w:r>
-            <w:proofErr w:type="spellEnd"/>
             <w:r>
               <w:rPr>
                 <w:rFonts w:ascii="Arial" w:hAnsi="Arial" w:cs="Arial"/>
@@ -17310,16 +16960,7 @@
                 <w:sz w:val="20"/>
                 <w:szCs w:val="20"/>
               </w:rPr>
-              <w:t xml:space="preserve">auto </w:t>
-            </w:r>
-            <w:proofErr w:type="spellStart"/>
-            <w:r>
-              <w:rPr>
-                <w:rFonts w:ascii="Arial" w:hAnsi="Arial" w:cs="Arial"/>
-                <w:sz w:val="20"/>
-                <w:szCs w:val="20"/>
-              </w:rPr>
-              <w:t>RTS</w:t>
+              <w:t>auto RTS</w:t>
             </w:r>
             <w:r>
               <w:rPr>
@@ -17329,23 +16970,13 @@
               </w:rPr>
               <w:t>n</w:t>
             </w:r>
-            <w:proofErr w:type="spellEnd"/>
-            <w:r>
-              <w:rPr>
-                <w:rFonts w:ascii="Arial" w:hAnsi="Arial" w:cs="Arial"/>
-                <w:sz w:val="20"/>
-                <w:szCs w:val="20"/>
-              </w:rPr>
-              <w:t xml:space="preserve"> and </w:t>
-            </w:r>
-            <w:proofErr w:type="spellStart"/>
-            <w:r>
-              <w:rPr>
-                <w:rFonts w:ascii="Arial" w:hAnsi="Arial" w:cs="Arial"/>
-                <w:sz w:val="20"/>
-                <w:szCs w:val="20"/>
-              </w:rPr>
-              <w:t>CTS</w:t>
+            <w:r>
+              <w:rPr>
+                <w:rFonts w:ascii="Arial" w:hAnsi="Arial" w:cs="Arial"/>
+                <w:sz w:val="20"/>
+                <w:szCs w:val="20"/>
+              </w:rPr>
+              <w:t xml:space="preserve"> and CTS</w:t>
             </w:r>
             <w:r>
               <w:rPr>
@@ -17355,7 +16986,6 @@
               </w:rPr>
               <w:t>n</w:t>
             </w:r>
-            <w:proofErr w:type="spellEnd"/>
             <w:r>
               <w:rPr>
                 <w:rFonts w:ascii="Arial" w:hAnsi="Arial" w:cs="Arial"/>
@@ -19025,16 +18655,7 @@
                 <w:sz w:val="20"/>
                 <w:szCs w:val="20"/>
               </w:rPr>
-              <w:t xml:space="preserve">he receiver received a break signal (RX was a logic 0 for </w:t>
-            </w:r>
-            <w:proofErr w:type="gramStart"/>
-            <w:r>
-              <w:rPr>
-                <w:rFonts w:ascii="Arial" w:hAnsi="Arial" w:cs="Arial"/>
-                <w:sz w:val="20"/>
-                <w:szCs w:val="20"/>
-              </w:rPr>
-              <w:t>one</w:t>
+              <w:t>he receiver received a break signal (RX was a logic 0 for one</w:t>
             </w:r>
             <w:r>
               <w:rPr>
@@ -19050,16 +18671,7 @@
                 <w:sz w:val="20"/>
                 <w:szCs w:val="20"/>
               </w:rPr>
-              <w:t>character</w:t>
-            </w:r>
-            <w:proofErr w:type="gramEnd"/>
-            <w:r>
-              <w:rPr>
-                <w:rFonts w:ascii="Arial" w:hAnsi="Arial" w:cs="Arial"/>
-                <w:sz w:val="20"/>
-                <w:szCs w:val="20"/>
-              </w:rPr>
-              <w:t xml:space="preserve"> frame time). In the FIFO mode, only one break character is loaded</w:t>
+              <w:t>character frame time). In the FIFO mode, only one break character is loaded</w:t>
             </w:r>
             <w:r>
               <w:rPr>
@@ -20234,25 +19846,7 @@
                 <w:sz w:val="20"/>
                 <w:szCs w:val="20"/>
               </w:rPr>
-              <w:t xml:space="preserve">Delta Clear </w:t>
-            </w:r>
-            <w:proofErr w:type="gramStart"/>
-            <w:r>
-              <w:rPr>
-                <w:rFonts w:ascii="Arial" w:hAnsi="Arial" w:cs="Arial"/>
-                <w:sz w:val="20"/>
-                <w:szCs w:val="20"/>
-              </w:rPr>
-              <w:t>To</w:t>
-            </w:r>
-            <w:proofErr w:type="gramEnd"/>
-            <w:r>
-              <w:rPr>
-                <w:rFonts w:ascii="Arial" w:hAnsi="Arial" w:cs="Arial"/>
-                <w:sz w:val="20"/>
-                <w:szCs w:val="20"/>
-              </w:rPr>
-              <w:t xml:space="preserve"> Send</w:t>
+              <w:t>Delta Clear To Send</w:t>
             </w:r>
           </w:p>
         </w:tc>
@@ -20337,7 +19931,6 @@
                 <w:szCs w:val="20"/>
               </w:rPr>
             </w:pPr>
-            <w:proofErr w:type="spellStart"/>
             <w:r>
               <w:rPr>
                 <w:rFonts w:ascii="Arial" w:hAnsi="Arial" w:cs="Arial"/>
@@ -20362,7 +19955,6 @@
               </w:rPr>
               <w:t>n</w:t>
             </w:r>
-            <w:proofErr w:type="spellEnd"/>
           </w:p>
           <w:p>
             <w:pPr>
@@ -20398,16 +19990,7 @@
                 <w:sz w:val="20"/>
                 <w:szCs w:val="20"/>
               </w:rPr>
-              <w:t xml:space="preserve"> no </w:t>
-            </w:r>
-            <w:proofErr w:type="spellStart"/>
-            <w:r>
-              <w:rPr>
-                <w:rFonts w:ascii="Arial" w:hAnsi="Arial" w:cs="Arial"/>
-                <w:sz w:val="20"/>
-                <w:szCs w:val="20"/>
-              </w:rPr>
-              <w:t>CTS</w:t>
+              <w:t xml:space="preserve"> no CTS</w:t>
             </w:r>
             <w:r>
               <w:rPr>
@@ -20417,7 +20000,6 @@
               </w:rPr>
               <w:t>n</w:t>
             </w:r>
-            <w:proofErr w:type="spellEnd"/>
             <w:r>
               <w:rPr>
                 <w:rFonts w:ascii="Arial" w:hAnsi="Arial" w:cs="Arial"/>
@@ -20461,16 +20043,7 @@
                 <w:sz w:val="20"/>
                 <w:szCs w:val="20"/>
               </w:rPr>
-              <w:t xml:space="preserve"> the </w:t>
-            </w:r>
-            <w:proofErr w:type="spellStart"/>
-            <w:r>
-              <w:rPr>
-                <w:rFonts w:ascii="Arial" w:hAnsi="Arial" w:cs="Arial"/>
-                <w:sz w:val="20"/>
-                <w:szCs w:val="20"/>
-              </w:rPr>
-              <w:t>CTS</w:t>
+              <w:t xml:space="preserve"> the CTS</w:t>
             </w:r>
             <w:r>
               <w:rPr>
@@ -20480,7 +20053,6 @@
               </w:rPr>
               <w:t>n</w:t>
             </w:r>
-            <w:proofErr w:type="spellEnd"/>
             <w:r>
               <w:rPr>
                 <w:rFonts w:ascii="Arial" w:hAnsi="Arial" w:cs="Arial"/>
@@ -20686,7 +20258,6 @@
                 <w:szCs w:val="20"/>
               </w:rPr>
             </w:pPr>
-            <w:proofErr w:type="spellStart"/>
             <w:r>
               <w:rPr>
                 <w:rFonts w:ascii="Arial" w:hAnsi="Arial" w:cs="Arial"/>
@@ -20711,7 +20282,6 @@
               </w:rPr>
               <w:t>n</w:t>
             </w:r>
-            <w:proofErr w:type="spellEnd"/>
           </w:p>
           <w:p>
             <w:pPr>
@@ -20747,16 +20317,7 @@
                 <w:sz w:val="20"/>
                 <w:szCs w:val="20"/>
               </w:rPr>
-              <w:t xml:space="preserve"> no </w:t>
-            </w:r>
-            <w:proofErr w:type="spellStart"/>
-            <w:r>
-              <w:rPr>
-                <w:rFonts w:ascii="Arial" w:hAnsi="Arial" w:cs="Arial"/>
-                <w:sz w:val="20"/>
-                <w:szCs w:val="20"/>
-              </w:rPr>
-              <w:t>DSR</w:t>
+              <w:t xml:space="preserve"> no DSR</w:t>
             </w:r>
             <w:r>
               <w:rPr>
@@ -20766,7 +20327,6 @@
               </w:rPr>
               <w:t>n</w:t>
             </w:r>
-            <w:proofErr w:type="spellEnd"/>
             <w:r>
               <w:rPr>
                 <w:rFonts w:ascii="Arial" w:hAnsi="Arial" w:cs="Arial"/>
@@ -20810,16 +20370,7 @@
                 <w:sz w:val="20"/>
                 <w:szCs w:val="20"/>
               </w:rPr>
-              <w:t xml:space="preserve"> the </w:t>
-            </w:r>
-            <w:proofErr w:type="spellStart"/>
-            <w:r>
-              <w:rPr>
-                <w:rFonts w:ascii="Arial" w:hAnsi="Arial" w:cs="Arial"/>
-                <w:sz w:val="20"/>
-                <w:szCs w:val="20"/>
-              </w:rPr>
-              <w:t>DSR</w:t>
+              <w:t xml:space="preserve"> the DSR</w:t>
             </w:r>
             <w:r>
               <w:rPr>
@@ -20829,7 +20380,6 @@
               </w:rPr>
               <w:t>n</w:t>
             </w:r>
-            <w:proofErr w:type="spellEnd"/>
             <w:r>
               <w:rPr>
                 <w:rFonts w:ascii="Arial" w:hAnsi="Arial" w:cs="Arial"/>
@@ -21049,7 +20599,6 @@
                 <w:szCs w:val="20"/>
               </w:rPr>
             </w:pPr>
-            <w:proofErr w:type="spellStart"/>
             <w:r>
               <w:rPr>
                 <w:rFonts w:ascii="Arial" w:hAnsi="Arial" w:cs="Arial"/>
@@ -21074,7 +20623,6 @@
               </w:rPr>
               <w:t>n</w:t>
             </w:r>
-            <w:proofErr w:type="spellEnd"/>
           </w:p>
           <w:p>
             <w:pPr>
@@ -21134,16 +20682,7 @@
                 <w:sz w:val="20"/>
                 <w:szCs w:val="20"/>
               </w:rPr>
-              <w:t xml:space="preserve">o </w:t>
-            </w:r>
-            <w:proofErr w:type="spellStart"/>
-            <w:r>
-              <w:rPr>
-                <w:rFonts w:ascii="Arial" w:hAnsi="Arial" w:cs="Arial"/>
-                <w:sz w:val="20"/>
-                <w:szCs w:val="20"/>
-              </w:rPr>
-              <w:t>RI</w:t>
+              <w:t>o RI</w:t>
             </w:r>
             <w:r>
               <w:rPr>
@@ -21153,7 +20692,6 @@
               </w:rPr>
               <w:t>n</w:t>
             </w:r>
-            <w:proofErr w:type="spellEnd"/>
             <w:r>
               <w:rPr>
                 <w:rFonts w:ascii="Arial" w:hAnsi="Arial" w:cs="Arial"/>
@@ -21221,16 +20759,7 @@
                 <w:sz w:val="20"/>
                 <w:szCs w:val="20"/>
               </w:rPr>
-              <w:t xml:space="preserve">he </w:t>
-            </w:r>
-            <w:proofErr w:type="spellStart"/>
-            <w:r>
-              <w:rPr>
-                <w:rFonts w:ascii="Arial" w:hAnsi="Arial" w:cs="Arial"/>
-                <w:sz w:val="20"/>
-                <w:szCs w:val="20"/>
-              </w:rPr>
-              <w:t>RI</w:t>
+              <w:t>he RI</w:t>
             </w:r>
             <w:r>
               <w:rPr>
@@ -21240,7 +20769,6 @@
               </w:rPr>
               <w:t>n</w:t>
             </w:r>
-            <w:proofErr w:type="spellEnd"/>
             <w:r>
               <w:rPr>
                 <w:rFonts w:ascii="Arial" w:hAnsi="Arial" w:cs="Arial"/>
@@ -21446,7 +20974,6 @@
                 <w:szCs w:val="20"/>
               </w:rPr>
             </w:pPr>
-            <w:proofErr w:type="spellStart"/>
             <w:r>
               <w:rPr>
                 <w:rFonts w:ascii="Arial" w:hAnsi="Arial" w:cs="Arial"/>
@@ -21471,7 +20998,6 @@
               </w:rPr>
               <w:t>n</w:t>
             </w:r>
-            <w:proofErr w:type="spellEnd"/>
           </w:p>
           <w:p>
             <w:pPr>
@@ -21531,16 +21057,7 @@
                 <w:sz w:val="20"/>
                 <w:szCs w:val="20"/>
               </w:rPr>
-              <w:t xml:space="preserve">o </w:t>
-            </w:r>
-            <w:proofErr w:type="spellStart"/>
-            <w:r>
-              <w:rPr>
-                <w:rFonts w:ascii="Arial" w:hAnsi="Arial" w:cs="Arial"/>
-                <w:sz w:val="20"/>
-                <w:szCs w:val="20"/>
-              </w:rPr>
-              <w:t>DCD</w:t>
+              <w:t>o DCD</w:t>
             </w:r>
             <w:r>
               <w:rPr>
@@ -21550,7 +21067,6 @@
               </w:rPr>
               <w:t>n</w:t>
             </w:r>
-            <w:proofErr w:type="spellEnd"/>
             <w:r>
               <w:rPr>
                 <w:rFonts w:ascii="Arial" w:hAnsi="Arial" w:cs="Arial"/>
@@ -21602,16 +21118,7 @@
                 <w:sz w:val="20"/>
                 <w:szCs w:val="20"/>
               </w:rPr>
-              <w:t xml:space="preserve">he </w:t>
-            </w:r>
-            <w:proofErr w:type="spellStart"/>
-            <w:r>
-              <w:rPr>
-                <w:rFonts w:ascii="Arial" w:hAnsi="Arial" w:cs="Arial"/>
-                <w:sz w:val="20"/>
-                <w:szCs w:val="20"/>
-              </w:rPr>
-              <w:t>DCD</w:t>
+              <w:t>he DCD</w:t>
             </w:r>
             <w:r>
               <w:rPr>
@@ -21621,7 +21128,6 @@
               </w:rPr>
               <w:t>n</w:t>
             </w:r>
-            <w:proofErr w:type="spellEnd"/>
             <w:r>
               <w:rPr>
                 <w:rFonts w:ascii="Arial" w:hAnsi="Arial" w:cs="Arial"/>
@@ -21754,25 +21260,7 @@
                 <w:sz w:val="20"/>
                 <w:szCs w:val="20"/>
               </w:rPr>
-              <w:t xml:space="preserve">Clear </w:t>
-            </w:r>
-            <w:proofErr w:type="gramStart"/>
-            <w:r>
-              <w:rPr>
-                <w:rFonts w:ascii="Arial" w:hAnsi="Arial" w:cs="Arial"/>
-                <w:sz w:val="20"/>
-                <w:szCs w:val="20"/>
-              </w:rPr>
-              <w:t>To</w:t>
-            </w:r>
-            <w:proofErr w:type="gramEnd"/>
-            <w:r>
-              <w:rPr>
-                <w:rFonts w:ascii="Arial" w:hAnsi="Arial" w:cs="Arial"/>
-                <w:sz w:val="20"/>
-                <w:szCs w:val="20"/>
-              </w:rPr>
-              <w:t xml:space="preserve"> Send</w:t>
+              <w:t>Clear To Send</w:t>
             </w:r>
           </w:p>
         </w:tc>
@@ -21863,25 +21351,7 @@
                 <w:sz w:val="20"/>
                 <w:szCs w:val="20"/>
               </w:rPr>
-              <w:t xml:space="preserve">Clear </w:t>
-            </w:r>
-            <w:proofErr w:type="gramStart"/>
-            <w:r>
-              <w:rPr>
-                <w:rFonts w:ascii="Arial" w:hAnsi="Arial" w:cs="Arial"/>
-                <w:sz w:val="20"/>
-                <w:szCs w:val="20"/>
-              </w:rPr>
-              <w:t>To</w:t>
-            </w:r>
-            <w:proofErr w:type="gramEnd"/>
-            <w:r>
-              <w:rPr>
-                <w:rFonts w:ascii="Arial" w:hAnsi="Arial" w:cs="Arial"/>
-                <w:sz w:val="20"/>
-                <w:szCs w:val="20"/>
-              </w:rPr>
-              <w:t xml:space="preserve"> Send. CTS. </w:t>
+              <w:t xml:space="preserve">Clear To Send. CTS. </w:t>
             </w:r>
           </w:p>
           <w:p>
@@ -21896,7 +21366,6 @@
                 <w:szCs w:val="20"/>
               </w:rPr>
             </w:pPr>
-            <w:proofErr w:type="spellStart"/>
             <w:r>
               <w:rPr>
                 <w:rFonts w:ascii="Arial" w:hAnsi="Arial" w:cs="Arial"/>
@@ -21913,7 +21382,6 @@
               </w:rPr>
               <w:t>n</w:t>
             </w:r>
-            <w:proofErr w:type="spellEnd"/>
             <w:r>
               <w:rPr>
                 <w:rFonts w:ascii="Arial" w:hAnsi="Arial" w:cs="Arial"/>
@@ -21936,25 +21404,7 @@
                 <w:sz w:val="20"/>
                 <w:szCs w:val="20"/>
               </w:rPr>
-              <w:t xml:space="preserve">is enabled via </w:t>
-            </w:r>
-            <w:proofErr w:type="gramStart"/>
-            <w:r>
-              <w:rPr>
-                <w:rFonts w:ascii="Arial" w:hAnsi="Arial" w:cs="Arial"/>
-                <w:sz w:val="20"/>
-                <w:szCs w:val="20"/>
-              </w:rPr>
-              <w:t>MCR[</w:t>
-            </w:r>
-            <w:proofErr w:type="gramEnd"/>
-            <w:r>
-              <w:rPr>
-                <w:rFonts w:ascii="Arial" w:hAnsi="Arial" w:cs="Arial"/>
-                <w:sz w:val="20"/>
-                <w:szCs w:val="20"/>
-              </w:rPr>
-              <w:t>5]. Flow control (when enabled) allows starting and</w:t>
+              <w:t>is enabled via MCR[5]. Flow control (when enabled) allows starting and</w:t>
             </w:r>
             <w:r>
               <w:rPr>
@@ -21970,16 +21420,7 @@
                 <w:sz w:val="20"/>
                 <w:szCs w:val="20"/>
               </w:rPr>
-              <w:t xml:space="preserve">stopping the transmissions based on the external modem </w:t>
-            </w:r>
-            <w:proofErr w:type="spellStart"/>
-            <w:r>
-              <w:rPr>
-                <w:rFonts w:ascii="Arial" w:hAnsi="Arial" w:cs="Arial"/>
-                <w:sz w:val="20"/>
-                <w:szCs w:val="20"/>
-              </w:rPr>
-              <w:t>CTS</w:t>
+              <w:t>stopping the transmissions based on the external modem CTS</w:t>
             </w:r>
             <w:r>
               <w:rPr>
@@ -21989,7 +21430,6 @@
               </w:rPr>
               <w:t>n</w:t>
             </w:r>
-            <w:proofErr w:type="spellEnd"/>
             <w:r>
               <w:rPr>
                 <w:rFonts w:ascii="Arial" w:hAnsi="Arial" w:cs="Arial"/>
@@ -22012,16 +21452,7 @@
                 <w:sz w:val="20"/>
                 <w:szCs w:val="20"/>
               </w:rPr>
-              <w:t xml:space="preserve">logic 1 at the </w:t>
-            </w:r>
-            <w:proofErr w:type="spellStart"/>
-            <w:r>
-              <w:rPr>
-                <w:rFonts w:ascii="Arial" w:hAnsi="Arial" w:cs="Arial"/>
-                <w:sz w:val="20"/>
-                <w:szCs w:val="20"/>
-              </w:rPr>
-              <w:t>CTS</w:t>
+              <w:t>logic 1 at the CTS</w:t>
             </w:r>
             <w:r>
               <w:rPr>
@@ -22031,7 +21462,6 @@
               </w:rPr>
               <w:t>n</w:t>
             </w:r>
-            <w:proofErr w:type="spellEnd"/>
             <w:r>
               <w:rPr>
                 <w:rFonts w:ascii="Arial" w:hAnsi="Arial" w:cs="Arial"/>
@@ -22102,41 +21532,55 @@
                 <w:sz w:val="20"/>
                 <w:szCs w:val="20"/>
               </w:rPr>
+              <w:t xml:space="preserve"> MSR[4] is the </w:t>
+            </w:r>
+            <w:r>
+              <w:rPr>
+                <w:rFonts w:ascii="Arial" w:hAnsi="Arial" w:cs="Arial"/>
+                <w:sz w:val="20"/>
+                <w:szCs w:val="20"/>
+              </w:rPr>
+              <w:t>c</w:t>
+            </w:r>
+            <w:r>
+              <w:rPr>
+                <w:rFonts w:ascii="Arial" w:hAnsi="Arial" w:cs="Arial"/>
+                <w:sz w:val="20"/>
+                <w:szCs w:val="20"/>
+              </w:rPr>
+              <w:t>omplement of</w:t>
+            </w:r>
+            <w:r>
+              <w:rPr>
+                <w:rFonts w:ascii="Arial" w:hAnsi="Arial" w:cs="Arial"/>
+                <w:sz w:val="20"/>
+                <w:szCs w:val="20"/>
+              </w:rPr>
               <w:t xml:space="preserve"> </w:t>
             </w:r>
-            <w:proofErr w:type="gramStart"/>
-            <w:r>
-              <w:rPr>
-                <w:rFonts w:ascii="Arial" w:hAnsi="Arial" w:cs="Arial"/>
-                <w:sz w:val="20"/>
-                <w:szCs w:val="20"/>
-              </w:rPr>
-              <w:t>MSR[</w:t>
-            </w:r>
-            <w:proofErr w:type="gramEnd"/>
-            <w:r>
-              <w:rPr>
-                <w:rFonts w:ascii="Arial" w:hAnsi="Arial" w:cs="Arial"/>
-                <w:sz w:val="20"/>
-                <w:szCs w:val="20"/>
-              </w:rPr>
-              <w:t xml:space="preserve">4] is the </w:t>
-            </w:r>
-            <w:r>
-              <w:rPr>
-                <w:rFonts w:ascii="Arial" w:hAnsi="Arial" w:cs="Arial"/>
-                <w:sz w:val="20"/>
-                <w:szCs w:val="20"/>
-              </w:rPr>
-              <w:t>c</w:t>
-            </w:r>
-            <w:r>
-              <w:rPr>
-                <w:rFonts w:ascii="Arial" w:hAnsi="Arial" w:cs="Arial"/>
-                <w:sz w:val="20"/>
-                <w:szCs w:val="20"/>
-              </w:rPr>
-              <w:t>omplement of</w:t>
+            <w:r>
+              <w:rPr>
+                <w:rFonts w:ascii="Arial" w:hAnsi="Arial" w:cs="Arial"/>
+                <w:sz w:val="20"/>
+                <w:szCs w:val="20"/>
+              </w:rPr>
+              <w:t>the CTS</w:t>
+            </w:r>
+            <w:r>
+              <w:rPr>
+                <w:rFonts w:ascii="Arial" w:hAnsi="Arial" w:cs="Arial"/>
+                <w:sz w:val="20"/>
+                <w:szCs w:val="20"/>
+              </w:rPr>
+              <w:t>n</w:t>
+            </w:r>
+            <w:r>
+              <w:rPr>
+                <w:rFonts w:ascii="Arial" w:hAnsi="Arial" w:cs="Arial"/>
+                <w:sz w:val="20"/>
+                <w:szCs w:val="20"/>
+              </w:rPr>
+              <w:t xml:space="preserve"> input. However, in the Loopback mode, this bit is equivalent to the</w:t>
             </w:r>
             <w:r>
               <w:rPr>
@@ -22152,16 +21596,7 @@
                 <w:sz w:val="20"/>
                 <w:szCs w:val="20"/>
               </w:rPr>
-              <w:t xml:space="preserve">the </w:t>
-            </w:r>
-            <w:proofErr w:type="spellStart"/>
-            <w:r>
-              <w:rPr>
-                <w:rFonts w:ascii="Arial" w:hAnsi="Arial" w:cs="Arial"/>
-                <w:sz w:val="20"/>
-                <w:szCs w:val="20"/>
-              </w:rPr>
-              <w:t>CTS</w:t>
+              <w:t>RTS</w:t>
             </w:r>
             <w:r>
               <w:rPr>
@@ -22171,41 +21606,6 @@
               </w:rPr>
               <w:t>n</w:t>
             </w:r>
-            <w:proofErr w:type="spellEnd"/>
-            <w:r>
-              <w:rPr>
-                <w:rFonts w:ascii="Arial" w:hAnsi="Arial" w:cs="Arial"/>
-                <w:sz w:val="20"/>
-                <w:szCs w:val="20"/>
-              </w:rPr>
-              <w:t xml:space="preserve"> input. However, in the Loopback mode, this bit is equivalent to the</w:t>
-            </w:r>
-            <w:r>
-              <w:rPr>
-                <w:rFonts w:ascii="Arial" w:hAnsi="Arial" w:cs="Arial"/>
-                <w:sz w:val="20"/>
-                <w:szCs w:val="20"/>
-              </w:rPr>
-              <w:t xml:space="preserve"> </w:t>
-            </w:r>
-            <w:proofErr w:type="spellStart"/>
-            <w:r>
-              <w:rPr>
-                <w:rFonts w:ascii="Arial" w:hAnsi="Arial" w:cs="Arial"/>
-                <w:sz w:val="20"/>
-                <w:szCs w:val="20"/>
-              </w:rPr>
-              <w:t>RTS</w:t>
-            </w:r>
-            <w:r>
-              <w:rPr>
-                <w:rFonts w:ascii="Arial" w:hAnsi="Arial" w:cs="Arial"/>
-                <w:sz w:val="20"/>
-                <w:szCs w:val="20"/>
-              </w:rPr>
-              <w:t>n</w:t>
-            </w:r>
-            <w:proofErr w:type="spellEnd"/>
             <w:r>
               <w:rPr>
                 <w:rFonts w:ascii="Arial" w:hAnsi="Arial" w:cs="Arial"/>
@@ -22380,16 +21780,7 @@
                 <w:sz w:val="20"/>
                 <w:szCs w:val="20"/>
               </w:rPr>
-              <w:t xml:space="preserve">complement of the </w:t>
-            </w:r>
-            <w:proofErr w:type="spellStart"/>
-            <w:r>
-              <w:rPr>
-                <w:rFonts w:ascii="Arial" w:hAnsi="Arial" w:cs="Arial"/>
-                <w:sz w:val="20"/>
-                <w:szCs w:val="20"/>
-              </w:rPr>
-              <w:t>DSR</w:t>
+              <w:t>complement of the DSR</w:t>
             </w:r>
             <w:r>
               <w:rPr>
@@ -22399,7 +21790,6 @@
               </w:rPr>
               <w:t>n</w:t>
             </w:r>
-            <w:proofErr w:type="spellEnd"/>
             <w:r>
               <w:rPr>
                 <w:rFonts w:ascii="Arial" w:hAnsi="Arial" w:cs="Arial"/>
@@ -22602,16 +21992,7 @@
                 <w:sz w:val="20"/>
                 <w:szCs w:val="20"/>
               </w:rPr>
-              <w:t xml:space="preserve">of the </w:t>
-            </w:r>
-            <w:proofErr w:type="spellStart"/>
-            <w:r>
-              <w:rPr>
-                <w:rFonts w:ascii="Arial" w:hAnsi="Arial" w:cs="Arial"/>
-                <w:sz w:val="20"/>
-                <w:szCs w:val="20"/>
-              </w:rPr>
-              <w:t>RI</w:t>
+              <w:t>of the RI</w:t>
             </w:r>
             <w:r>
               <w:rPr>
@@ -22621,7 +22002,6 @@
               </w:rPr>
               <w:t>n</w:t>
             </w:r>
-            <w:proofErr w:type="spellEnd"/>
             <w:r>
               <w:rPr>
                 <w:rFonts w:ascii="Arial" w:hAnsi="Arial" w:cs="Arial"/>
@@ -22856,16 +22236,7 @@
                 <w:sz w:val="20"/>
                 <w:szCs w:val="20"/>
               </w:rPr>
-              <w:t xml:space="preserve">complement of the </w:t>
-            </w:r>
-            <w:proofErr w:type="spellStart"/>
-            <w:r>
-              <w:rPr>
-                <w:rFonts w:ascii="Arial" w:hAnsi="Arial" w:cs="Arial"/>
-                <w:sz w:val="20"/>
-                <w:szCs w:val="20"/>
-              </w:rPr>
-              <w:t>DCD</w:t>
+              <w:t>complement of the DCD</w:t>
             </w:r>
             <w:r>
               <w:rPr>
@@ -22875,7 +22246,6 @@
               </w:rPr>
               <w:t>n</w:t>
             </w:r>
-            <w:proofErr w:type="spellEnd"/>
             <w:r>
               <w:rPr>
                 <w:rFonts w:ascii="Arial" w:hAnsi="Arial" w:cs="Arial"/>
@@ -23731,19 +23101,11 @@
           <w:rStyle w:val="Emphasis"/>
         </w:rPr>
       </w:pPr>
-      <w:proofErr w:type="spellStart"/>
       <w:r>
         <w:rPr>
           <w:rStyle w:val="Emphasis"/>
         </w:rPr>
-        <w:t>QuickLogic</w:t>
-      </w:r>
-      <w:proofErr w:type="spellEnd"/>
-      <w:r>
-        <w:rPr>
-          <w:rStyle w:val="Emphasis"/>
-        </w:rPr>
-        <w:t xml:space="preserve"> Corporation</w:t>
+        <w:t>QuickLogic Corporation</w:t>
       </w:r>
     </w:p>
     <w:p>
@@ -23996,21 +23358,11 @@
       </w:rPr>
       <w:tab/>
     </w:r>
-    <w:r>
-      <w:fldChar w:fldCharType="begin"/>
-    </w:r>
-    <w:r>
-      <w:instrText xml:space="preserve"> TITLE   \* MERGEFORMAT </w:instrText>
-    </w:r>
-    <w:r>
-      <w:fldChar w:fldCharType="separate"/>
-    </w:r>
-    <w:r>
-      <w:t>UART IP for EOS 3B</w:t>
-    </w:r>
-    <w:r>
-      <w:fldChar w:fldCharType="end"/>
-    </w:r>
+    <w:fldSimple w:instr=" TITLE   \* MERGEFORMAT ">
+      <w:r>
+        <w:t>UART IP for EOS 3B</w:t>
+      </w:r>
+    </w:fldSimple>
   </w:p>
 </w:ftr>
 </file>

</xml_diff>